<commit_message>
abis nyicil draft bimbingan. next bagian rekomendasi, abis itu bimbingan besoknya coba
</commit_message>
<xml_diff>
--- a/draft bimbingan 1 (November Q1).docx
+++ b/draft bimbingan 1 (November Q1).docx
@@ -13,6 +13,33 @@
           <w:rFonts w:ascii="Times New Roman" w:hAnsi="Times New Roman" w:cs="Times New Roman"/>
           <w:b/>
           <w:bCs/>
+        </w:rPr>
+      </w:pPr>
+      <w:r>
+        <w:rPr>
+          <w:rFonts w:ascii="Times New Roman" w:hAnsi="Times New Roman" w:cs="Times New Roman"/>
+          <w:b/>
+          <w:bCs/>
+        </w:rPr>
+        <w:t>Draft Flowchart TA – 2203040182 (Dhika Ramadhan Saputra)</w:t>
+      </w:r>
+      <w:r>
+        <w:rPr>
+          <w:rFonts w:ascii="Times New Roman" w:hAnsi="Times New Roman" w:cs="Times New Roman"/>
+          <w:b/>
+          <w:bCs/>
+        </w:rPr>
+        <w:t xml:space="preserve"> – November Q1</w:t>
+      </w:r>
+    </w:p>
+    <w:p>
+      <w:pPr>
+        <w:pBdr>
+          <w:bottom w:val="double" w:sz="6" w:space="1" w:color="auto"/>
+        </w:pBdr>
+        <w:spacing w:line="360" w:lineRule="auto"/>
+        <w:rPr>
+          <w:rFonts w:ascii="Times New Roman" w:hAnsi="Times New Roman" w:cs="Times New Roman"/>
           <w:sz w:val="22"/>
           <w:szCs w:val="22"/>
         </w:rPr>
@@ -20,18 +47,26 @@
       <w:r>
         <w:rPr>
           <w:rFonts w:ascii="Times New Roman" w:hAnsi="Times New Roman" w:cs="Times New Roman"/>
-          <w:b/>
-          <w:bCs/>
-        </w:rPr>
-        <w:t>Draft Flowchart TA – 2203040182 (Dhika Ramadhan Saputra)</w:t>
-      </w:r>
-      <w:r>
-        <w:rPr>
-          <w:rFonts w:ascii="Times New Roman" w:hAnsi="Times New Roman" w:cs="Times New Roman"/>
-          <w:b/>
-          <w:bCs/>
-        </w:rPr>
-        <w:t xml:space="preserve"> – November Q1</w:t>
+          <w:sz w:val="22"/>
+          <w:szCs w:val="22"/>
+        </w:rPr>
+        <w:t>“</w:t>
+      </w:r>
+      <w:r>
+        <w:rPr>
+          <w:rFonts w:ascii="Times New Roman" w:hAnsi="Times New Roman" w:cs="Times New Roman"/>
+          <w:sz w:val="22"/>
+          <w:szCs w:val="22"/>
+        </w:rPr>
+        <w:t>Reaksi Publik terhadap Kinerja Awal Menteri Keuangan Purbaya Yudhi Sadewa: Analisis Sentimen TikTok menggunakan Algoritma BERT dan TF-IDF</w:t>
+      </w:r>
+      <w:r>
+        <w:rPr>
+          <w:rFonts w:ascii="Times New Roman" w:hAnsi="Times New Roman" w:cs="Times New Roman"/>
+          <w:sz w:val="22"/>
+          <w:szCs w:val="22"/>
+        </w:rPr>
+        <w:t>”</w:t>
       </w:r>
     </w:p>
     <w:p>
@@ -48,9 +83,9 @@
           <w:noProof/>
         </w:rPr>
         <w:drawing>
-          <wp:inline distT="0" distB="0" distL="0" distR="0" wp14:anchorId="65DAE88B" wp14:editId="67DD0772">
-            <wp:extent cx="5733415" cy="8242935"/>
-            <wp:effectExtent l="0" t="0" r="635" b="5715"/>
+          <wp:inline distT="0" distB="0" distL="0" distR="0" wp14:anchorId="65DAE88B" wp14:editId="54323A99">
+            <wp:extent cx="5007996" cy="7200000"/>
+            <wp:effectExtent l="0" t="0" r="2540" b="1270"/>
             <wp:docPr id="2027002307" name="Picture 1"/>
             <wp:cNvGraphicFramePr>
               <a:graphicFrameLocks xmlns:a="http://schemas.openxmlformats.org/drawingml/2006/main" noChangeAspect="1"/>
@@ -77,7 +112,7 @@
                   <pic:spPr>
                     <a:xfrm>
                       <a:off x="0" y="0"/>
-                      <a:ext cx="5733415" cy="8242935"/>
+                      <a:ext cx="5007996" cy="7200000"/>
                     </a:xfrm>
                     <a:prstGeom prst="rect">
                       <a:avLst/>
@@ -92,6 +127,21 @@
     </w:p>
     <w:p>
       <w:pPr>
+        <w:rPr>
+          <w:rFonts w:ascii="Times New Roman" w:hAnsi="Times New Roman" w:cs="Times New Roman"/>
+          <w:b/>
+          <w:bCs/>
+        </w:rPr>
+      </w:pPr>
+      <w:r>
+        <w:rPr>
+          <w:rFonts w:ascii="Times New Roman" w:hAnsi="Times New Roman" w:cs="Times New Roman"/>
+        </w:rPr>
+        <w:br w:type="page"/>
+      </w:r>
+    </w:p>
+    <w:p>
+      <w:pPr>
         <w:pStyle w:val="Heading1"/>
         <w:jc w:val="both"/>
         <w:rPr>
@@ -124,7 +174,6 @@
     <w:p>
       <w:pPr>
         <w:pStyle w:val="Heading2"/>
-        <w:spacing w:line="360" w:lineRule="auto"/>
         <w:jc w:val="both"/>
         <w:rPr>
           <w:rFonts w:ascii="Times New Roman" w:hAnsi="Times New Roman" w:cs="Times New Roman"/>
@@ -420,7 +469,6 @@
     <w:p>
       <w:pPr>
         <w:pStyle w:val="Heading2"/>
-        <w:spacing w:line="360" w:lineRule="auto"/>
         <w:rPr>
           <w:rFonts w:ascii="Times New Roman" w:hAnsi="Times New Roman" w:cs="Times New Roman"/>
         </w:rPr>
@@ -484,13 +532,27 @@
         <w:rPr>
           <w:rFonts w:ascii="Times New Roman" w:hAnsi="Times New Roman" w:cs="Times New Roman"/>
         </w:rPr>
-        <w:t xml:space="preserve"> sebelum </w:t>
-      </w:r>
-      <w:r>
-        <w:rPr>
-          <w:rFonts w:ascii="Times New Roman" w:hAnsi="Times New Roman" w:cs="Times New Roman"/>
-        </w:rPr>
-        <w:t xml:space="preserve"> TF-IDF.</w:t>
+        <w:t xml:space="preserve"> </w:t>
+      </w:r>
+      <w:proofErr w:type="gramStart"/>
+      <w:r>
+        <w:rPr>
+          <w:rFonts w:ascii="Times New Roman" w:hAnsi="Times New Roman" w:cs="Times New Roman"/>
+        </w:rPr>
+        <w:t xml:space="preserve">sebelum </w:t>
+      </w:r>
+      <w:r>
+        <w:rPr>
+          <w:rFonts w:ascii="Times New Roman" w:hAnsi="Times New Roman" w:cs="Times New Roman"/>
+        </w:rPr>
+        <w:t xml:space="preserve"> TF</w:t>
+      </w:r>
+      <w:proofErr w:type="gramEnd"/>
+      <w:r>
+        <w:rPr>
+          <w:rFonts w:ascii="Times New Roman" w:hAnsi="Times New Roman" w:cs="Times New Roman"/>
+        </w:rPr>
+        <w:t>-IDF.</w:t>
       </w:r>
     </w:p>
     <w:tbl>
@@ -988,7 +1050,6 @@
                 <w:sz w:val="20"/>
                 <w:szCs w:val="20"/>
               </w:rPr>
-              <w:lastRenderedPageBreak/>
               <w:t>Langkah</w:t>
             </w:r>
           </w:p>
@@ -1051,6 +1112,7 @@
                 <w:sz w:val="20"/>
                 <w:szCs w:val="20"/>
               </w:rPr>
+              <w:lastRenderedPageBreak/>
               <w:t>Kategori Sentimen</w:t>
             </w:r>
           </w:p>
@@ -1936,7 +1998,1457 @@
         <w:rPr>
           <w:rFonts w:ascii="Times New Roman" w:hAnsi="Times New Roman" w:cs="Times New Roman"/>
         </w:rPr>
-        <w:t>ss</w:t>
+        <w:t>Setelah setiap komentar memiliki label sentimen (Positif, Netral, Negatif) dari BERT, TF-IDF digunakan untuk menemukan kata kunci (topics) yang paling penting dalam setiap kelas sentimen.</w:t>
+      </w:r>
+    </w:p>
+    <w:p>
+      <w:pPr>
+        <w:pStyle w:val="Heading2"/>
+        <w:numPr>
+          <w:ilvl w:val="0"/>
+          <w:numId w:val="8"/>
+        </w:numPr>
+      </w:pPr>
+      <w:r>
+        <w:lastRenderedPageBreak/>
+        <w:t>Pra-pemrosesan TF-IDF Khusus</w:t>
+      </w:r>
+    </w:p>
+    <w:p>
+      <w:pPr>
+        <w:pStyle w:val="ListParagraph"/>
+        <w:spacing w:line="360" w:lineRule="auto"/>
+        <w:jc w:val="both"/>
+        <w:rPr>
+          <w:rFonts w:ascii="Times New Roman" w:hAnsi="Times New Roman" w:cs="Times New Roman"/>
+        </w:rPr>
+      </w:pPr>
+      <w:r>
+        <w:rPr>
+          <w:rFonts w:ascii="Times New Roman" w:hAnsi="Times New Roman" w:cs="Times New Roman"/>
+        </w:rPr>
+        <w:t>Langkah-langkah ini wajib dilakukan hanya pada teks yang akan digunakan untuk TF-IDF untuk meningkatkan akurasi bobot. Langkah ini diterapkan pada setiap kelas sentimen yang sudah diklasifikasikan (</w:t>
+      </w:r>
+      <w:r>
+        <w:rPr>
+          <w:rFonts w:ascii="Times New Roman" w:hAnsi="Times New Roman" w:cs="Times New Roman"/>
+        </w:rPr>
+        <w:t>Positif</w:t>
+      </w:r>
+      <w:r>
+        <w:rPr>
+          <w:rFonts w:ascii="Times New Roman" w:hAnsi="Times New Roman" w:cs="Times New Roman"/>
+        </w:rPr>
+        <w:t xml:space="preserve">, </w:t>
+      </w:r>
+      <w:r>
+        <w:rPr>
+          <w:rFonts w:ascii="Times New Roman" w:hAnsi="Times New Roman" w:cs="Times New Roman"/>
+        </w:rPr>
+        <w:t>Netral</w:t>
+      </w:r>
+      <w:r>
+        <w:rPr>
+          <w:rFonts w:ascii="Times New Roman" w:hAnsi="Times New Roman" w:cs="Times New Roman"/>
+        </w:rPr>
+        <w:t>,</w:t>
+      </w:r>
+      <w:r>
+        <w:rPr>
+          <w:rFonts w:ascii="Times New Roman" w:hAnsi="Times New Roman" w:cs="Times New Roman"/>
+        </w:rPr>
+        <w:t xml:space="preserve"> Negatif</w:t>
+      </w:r>
+      <w:r>
+        <w:rPr>
+          <w:rFonts w:ascii="Times New Roman" w:hAnsi="Times New Roman" w:cs="Times New Roman"/>
+        </w:rPr>
+        <w:t>).</w:t>
+      </w:r>
+    </w:p>
+    <w:tbl>
+      <w:tblPr>
+        <w:tblStyle w:val="TableGrid"/>
+        <w:tblW w:w="0" w:type="auto"/>
+        <w:tblInd w:w="720" w:type="dxa"/>
+        <w:tblBorders>
+          <w:top w:val="single" w:sz="8" w:space="0" w:color="auto"/>
+          <w:left w:val="none" w:sz="0" w:space="0" w:color="auto"/>
+          <w:bottom w:val="single" w:sz="8" w:space="0" w:color="auto"/>
+          <w:right w:val="none" w:sz="0" w:space="0" w:color="auto"/>
+          <w:insideH w:val="none" w:sz="0" w:space="0" w:color="auto"/>
+          <w:insideV w:val="none" w:sz="0" w:space="0" w:color="auto"/>
+        </w:tblBorders>
+        <w:tblLook w:val="04A0" w:firstRow="1" w:lastRow="0" w:firstColumn="1" w:lastColumn="0" w:noHBand="0" w:noVBand="1"/>
+      </w:tblPr>
+      <w:tblGrid>
+        <w:gridCol w:w="1380"/>
+        <w:gridCol w:w="6929"/>
+      </w:tblGrid>
+      <w:tr>
+        <w:trPr>
+          <w:trHeight w:val="417"/>
+        </w:trPr>
+        <w:tc>
+          <w:tcPr>
+            <w:tcW w:w="0" w:type="auto"/>
+            <w:tcBorders>
+              <w:top w:val="single" w:sz="4" w:space="0" w:color="auto"/>
+              <w:bottom w:val="single" w:sz="4" w:space="0" w:color="auto"/>
+            </w:tcBorders>
+            <w:vAlign w:val="center"/>
+          </w:tcPr>
+          <w:p>
+            <w:pPr>
+              <w:pStyle w:val="ListParagraph"/>
+              <w:ind w:left="0"/>
+              <w:jc w:val="center"/>
+              <w:rPr>
+                <w:rFonts w:ascii="Times New Roman" w:hAnsi="Times New Roman" w:cs="Times New Roman"/>
+                <w:sz w:val="20"/>
+                <w:szCs w:val="20"/>
+              </w:rPr>
+            </w:pPr>
+            <w:r>
+              <w:rPr>
+                <w:rFonts w:ascii="Times New Roman" w:hAnsi="Times New Roman" w:cs="Times New Roman"/>
+                <w:sz w:val="20"/>
+                <w:szCs w:val="20"/>
+              </w:rPr>
+              <w:t>Langkah</w:t>
+            </w:r>
+          </w:p>
+        </w:tc>
+        <w:tc>
+          <w:tcPr>
+            <w:tcW w:w="0" w:type="auto"/>
+            <w:tcBorders>
+              <w:top w:val="single" w:sz="4" w:space="0" w:color="auto"/>
+              <w:bottom w:val="single" w:sz="4" w:space="0" w:color="auto"/>
+            </w:tcBorders>
+            <w:vAlign w:val="center"/>
+          </w:tcPr>
+          <w:p>
+            <w:pPr>
+              <w:pStyle w:val="ListParagraph"/>
+              <w:ind w:left="0"/>
+              <w:jc w:val="center"/>
+              <w:rPr>
+                <w:rFonts w:ascii="Times New Roman" w:hAnsi="Times New Roman" w:cs="Times New Roman"/>
+                <w:sz w:val="20"/>
+                <w:szCs w:val="20"/>
+              </w:rPr>
+            </w:pPr>
+            <w:r>
+              <w:rPr>
+                <w:rFonts w:ascii="Times New Roman" w:hAnsi="Times New Roman" w:cs="Times New Roman"/>
+                <w:sz w:val="20"/>
+                <w:szCs w:val="20"/>
+              </w:rPr>
+              <w:t>Deskripsi</w:t>
+            </w:r>
+          </w:p>
+        </w:tc>
+      </w:tr>
+      <w:tr>
+        <w:trPr>
+          <w:trHeight w:val="427"/>
+        </w:trPr>
+        <w:tc>
+          <w:tcPr>
+            <w:tcW w:w="0" w:type="auto"/>
+            <w:tcBorders>
+              <w:top w:val="single" w:sz="4" w:space="0" w:color="auto"/>
+            </w:tcBorders>
+          </w:tcPr>
+          <w:p>
+            <w:pPr>
+              <w:pStyle w:val="ListParagraph"/>
+              <w:ind w:left="0"/>
+              <w:rPr>
+                <w:rFonts w:ascii="Times New Roman" w:hAnsi="Times New Roman" w:cs="Times New Roman"/>
+                <w:sz w:val="20"/>
+                <w:szCs w:val="20"/>
+              </w:rPr>
+            </w:pPr>
+            <w:r>
+              <w:rPr>
+                <w:rFonts w:ascii="Times New Roman" w:hAnsi="Times New Roman" w:cs="Times New Roman"/>
+                <w:sz w:val="20"/>
+                <w:szCs w:val="20"/>
+              </w:rPr>
+              <w:t>Tokenisasi</w:t>
+            </w:r>
+          </w:p>
+        </w:tc>
+        <w:tc>
+          <w:tcPr>
+            <w:tcW w:w="0" w:type="auto"/>
+            <w:tcBorders>
+              <w:top w:val="single" w:sz="4" w:space="0" w:color="auto"/>
+            </w:tcBorders>
+          </w:tcPr>
+          <w:p>
+            <w:pPr>
+              <w:pStyle w:val="ListParagraph"/>
+              <w:ind w:left="0"/>
+              <w:rPr>
+                <w:rFonts w:ascii="Times New Roman" w:hAnsi="Times New Roman" w:cs="Times New Roman"/>
+                <w:sz w:val="20"/>
+                <w:szCs w:val="20"/>
+              </w:rPr>
+            </w:pPr>
+            <w:r>
+              <w:rPr>
+                <w:rFonts w:ascii="Times New Roman" w:hAnsi="Times New Roman" w:cs="Times New Roman"/>
+                <w:sz w:val="20"/>
+                <w:szCs w:val="20"/>
+              </w:rPr>
+              <w:t>Memecah setiap kalimat dalam komentar menjadi unit-unit kata (token).</w:t>
+            </w:r>
+          </w:p>
+        </w:tc>
+      </w:tr>
+      <w:tr>
+        <w:trPr>
+          <w:trHeight w:val="860"/>
+        </w:trPr>
+        <w:tc>
+          <w:tcPr>
+            <w:tcW w:w="0" w:type="auto"/>
+          </w:tcPr>
+          <w:p>
+            <w:pPr>
+              <w:pStyle w:val="ListParagraph"/>
+              <w:ind w:left="0"/>
+              <w:rPr>
+                <w:rFonts w:ascii="Times New Roman" w:hAnsi="Times New Roman" w:cs="Times New Roman"/>
+                <w:sz w:val="20"/>
+                <w:szCs w:val="20"/>
+              </w:rPr>
+            </w:pPr>
+            <w:r>
+              <w:rPr>
+                <w:rFonts w:ascii="Times New Roman" w:hAnsi="Times New Roman" w:cs="Times New Roman"/>
+                <w:sz w:val="20"/>
+                <w:szCs w:val="20"/>
+              </w:rPr>
+              <w:t>Stopword Removal</w:t>
+            </w:r>
+          </w:p>
+        </w:tc>
+        <w:tc>
+          <w:tcPr>
+            <w:tcW w:w="0" w:type="auto"/>
+          </w:tcPr>
+          <w:p>
+            <w:pPr>
+              <w:pStyle w:val="ListParagraph"/>
+              <w:ind w:left="0"/>
+              <w:rPr>
+                <w:rFonts w:ascii="Times New Roman" w:hAnsi="Times New Roman" w:cs="Times New Roman"/>
+                <w:sz w:val="20"/>
+                <w:szCs w:val="20"/>
+              </w:rPr>
+            </w:pPr>
+            <w:r>
+              <w:rPr>
+                <w:rFonts w:ascii="Times New Roman" w:hAnsi="Times New Roman" w:cs="Times New Roman"/>
+                <w:sz w:val="20"/>
+                <w:szCs w:val="20"/>
+              </w:rPr>
+              <w:t xml:space="preserve">Menghapus kata-kata umum (misalnya, 'yang', 'dan', 'di', 'adalah') menggunakan daftar </w:t>
+            </w:r>
+            <w:r>
+              <w:rPr>
+                <w:rFonts w:ascii="Times New Roman" w:hAnsi="Times New Roman" w:cs="Times New Roman"/>
+                <w:i/>
+                <w:iCs/>
+                <w:sz w:val="20"/>
+                <w:szCs w:val="20"/>
+              </w:rPr>
+              <w:t>stopword</w:t>
+            </w:r>
+            <w:r>
+              <w:rPr>
+                <w:rFonts w:ascii="Times New Roman" w:hAnsi="Times New Roman" w:cs="Times New Roman"/>
+                <w:sz w:val="20"/>
+                <w:szCs w:val="20"/>
+              </w:rPr>
+              <w:t xml:space="preserve"> Bahasa Indonesia. Pustaka Sastrawi atau padanannya dapat digunakan.</w:t>
+            </w:r>
+          </w:p>
+        </w:tc>
+      </w:tr>
+      <w:tr>
+        <w:trPr>
+          <w:trHeight w:val="670"/>
+        </w:trPr>
+        <w:tc>
+          <w:tcPr>
+            <w:tcW w:w="0" w:type="auto"/>
+            <w:tcBorders>
+              <w:bottom w:val="single" w:sz="4" w:space="0" w:color="auto"/>
+            </w:tcBorders>
+          </w:tcPr>
+          <w:p>
+            <w:pPr>
+              <w:pStyle w:val="ListParagraph"/>
+              <w:ind w:left="0"/>
+              <w:rPr>
+                <w:rFonts w:ascii="Times New Roman" w:hAnsi="Times New Roman" w:cs="Times New Roman"/>
+                <w:sz w:val="20"/>
+                <w:szCs w:val="20"/>
+              </w:rPr>
+            </w:pPr>
+            <w:r>
+              <w:rPr>
+                <w:rFonts w:ascii="Times New Roman" w:hAnsi="Times New Roman" w:cs="Times New Roman"/>
+                <w:sz w:val="20"/>
+                <w:szCs w:val="20"/>
+              </w:rPr>
+              <w:t>Stemming</w:t>
+            </w:r>
+          </w:p>
+        </w:tc>
+        <w:tc>
+          <w:tcPr>
+            <w:tcW w:w="0" w:type="auto"/>
+            <w:tcBorders>
+              <w:bottom w:val="single" w:sz="4" w:space="0" w:color="auto"/>
+            </w:tcBorders>
+          </w:tcPr>
+          <w:p>
+            <w:pPr>
+              <w:pStyle w:val="ListParagraph"/>
+              <w:ind w:left="0"/>
+              <w:rPr>
+                <w:rFonts w:ascii="Times New Roman" w:hAnsi="Times New Roman" w:cs="Times New Roman"/>
+                <w:sz w:val="20"/>
+                <w:szCs w:val="20"/>
+              </w:rPr>
+            </w:pPr>
+            <w:r>
+              <w:rPr>
+                <w:rFonts w:ascii="Times New Roman" w:hAnsi="Times New Roman" w:cs="Times New Roman"/>
+                <w:sz w:val="20"/>
+                <w:szCs w:val="20"/>
+              </w:rPr>
+              <w:t>Mengubah kata berimbuhan menjadi kata dasar (</w:t>
+            </w:r>
+            <w:r>
+              <w:rPr>
+                <w:rFonts w:ascii="Times New Roman" w:hAnsi="Times New Roman" w:cs="Times New Roman"/>
+                <w:i/>
+                <w:iCs/>
+                <w:sz w:val="20"/>
+                <w:szCs w:val="20"/>
+              </w:rPr>
+              <w:t>base form</w:t>
+            </w:r>
+            <w:r>
+              <w:rPr>
+                <w:rFonts w:ascii="Times New Roman" w:hAnsi="Times New Roman" w:cs="Times New Roman"/>
+                <w:sz w:val="20"/>
+                <w:szCs w:val="20"/>
+              </w:rPr>
+              <w:t>) (misalnya, 'mengendalikan' menjadi 'kendali') menggunakan pustaka Sastrawi</w:t>
+            </w:r>
+            <w:r>
+              <w:rPr>
+                <w:rFonts w:ascii="Times New Roman" w:hAnsi="Times New Roman" w:cs="Times New Roman"/>
+                <w:sz w:val="20"/>
+                <w:szCs w:val="20"/>
+              </w:rPr>
+              <w:t xml:space="preserve"> atau semacamnya</w:t>
+            </w:r>
+            <w:r>
+              <w:rPr>
+                <w:rFonts w:ascii="Times New Roman" w:hAnsi="Times New Roman" w:cs="Times New Roman"/>
+                <w:sz w:val="20"/>
+                <w:szCs w:val="20"/>
+              </w:rPr>
+              <w:t>.</w:t>
+            </w:r>
+          </w:p>
+        </w:tc>
+      </w:tr>
+    </w:tbl>
+    <w:p>
+      <w:pPr>
+        <w:pStyle w:val="ListParagraph"/>
+        <w:spacing w:line="360" w:lineRule="auto"/>
+        <w:jc w:val="both"/>
+        <w:rPr>
+          <w:rFonts w:ascii="Times New Roman" w:hAnsi="Times New Roman" w:cs="Times New Roman"/>
+        </w:rPr>
+      </w:pPr>
+    </w:p>
+    <w:p>
+      <w:pPr>
+        <w:pStyle w:val="Heading2"/>
+      </w:pPr>
+      <w:r>
+        <w:t>Penentuan Bobot TF-IDF</w:t>
+      </w:r>
+    </w:p>
+    <w:p>
+      <w:pPr>
+        <w:pStyle w:val="ListParagraph"/>
+        <w:spacing w:line="360" w:lineRule="auto"/>
+        <w:jc w:val="both"/>
+        <w:rPr>
+          <w:rFonts w:ascii="Times New Roman" w:hAnsi="Times New Roman" w:cs="Times New Roman"/>
+        </w:rPr>
+      </w:pPr>
+      <w:r>
+        <w:rPr>
+          <w:rFonts w:ascii="Times New Roman" w:hAnsi="Times New Roman" w:cs="Times New Roman"/>
+        </w:rPr>
+        <w:t>Model TF-IDF (Term Frequency-Inverse Document Frequency) digunakan untuk menghitung pentingnya kata dalam dokumen (komentar) relatif terhadap seluruh korpus.</w:t>
+      </w:r>
+    </w:p>
+    <w:p>
+      <w:pPr>
+        <w:pStyle w:val="ListParagraph"/>
+        <w:spacing w:line="360" w:lineRule="auto"/>
+        <w:jc w:val="both"/>
+        <w:rPr>
+          <w:rFonts w:ascii="Times New Roman" w:eastAsiaTheme="minorEastAsia" w:hAnsi="Times New Roman" w:cs="Times New Roman"/>
+        </w:rPr>
+      </w:pPr>
+      <m:oMathPara>
+        <m:oMath>
+          <m:d>
+            <m:dPr>
+              <m:begChr m:val="{"/>
+              <m:endChr m:val=""/>
+              <m:ctrlPr>
+                <w:rPr>
+                  <w:rFonts w:ascii="Cambria Math" w:hAnsi="Cambria Math" w:cs="Times New Roman"/>
+                  <w:i/>
+                </w:rPr>
+              </m:ctrlPr>
+            </m:dPr>
+            <m:e>
+              <m:eqArr>
+                <m:eqArrPr>
+                  <m:ctrlPr>
+                    <w:rPr>
+                      <w:rFonts w:ascii="Cambria Math" w:hAnsi="Cambria Math" w:cs="Times New Roman"/>
+                      <w:i/>
+                    </w:rPr>
+                  </m:ctrlPr>
+                </m:eqArrPr>
+                <m:e>
+                  <m:r>
+                    <w:rPr>
+                      <w:rFonts w:ascii="Cambria Math" w:hAnsi="Cambria Math" w:cs="Times New Roman"/>
+                    </w:rPr>
+                    <m:t>tf</m:t>
+                  </m:r>
+                  <m:d>
+                    <m:dPr>
+                      <m:ctrlPr>
+                        <w:rPr>
+                          <w:rFonts w:ascii="Cambria Math" w:hAnsi="Cambria Math" w:cs="Times New Roman"/>
+                          <w:i/>
+                        </w:rPr>
+                      </m:ctrlPr>
+                    </m:dPr>
+                    <m:e>
+                      <m:r>
+                        <w:rPr>
+                          <w:rFonts w:ascii="Cambria Math" w:hAnsi="Cambria Math" w:cs="Times New Roman"/>
+                        </w:rPr>
+                        <m:t>t,d</m:t>
+                      </m:r>
+                    </m:e>
+                  </m:d>
+                  <m:r>
+                    <w:rPr>
+                      <w:rFonts w:ascii="Cambria Math" w:hAnsi="Cambria Math" w:cs="Times New Roman"/>
+                    </w:rPr>
+                    <m:t>=</m:t>
+                  </m:r>
+                  <m:r>
+                    <m:rPr>
+                      <m:sty m:val="p"/>
+                    </m:rPr>
+                    <w:rPr>
+                      <w:rFonts w:ascii="Cambria Math" w:hAnsi="Cambria Math" w:cs="Times New Roman"/>
+                    </w:rPr>
+                    <m:t>log⁡</m:t>
+                  </m:r>
+                  <m:r>
+                    <w:rPr>
+                      <w:rFonts w:ascii="Cambria Math" w:hAnsi="Cambria Math" w:cs="Times New Roman"/>
+                    </w:rPr>
+                    <m:t>(1+freq</m:t>
+                  </m:r>
+                  <m:d>
+                    <m:dPr>
+                      <m:ctrlPr>
+                        <w:rPr>
+                          <w:rFonts w:ascii="Cambria Math" w:hAnsi="Cambria Math" w:cs="Times New Roman"/>
+                          <w:i/>
+                        </w:rPr>
+                      </m:ctrlPr>
+                    </m:dPr>
+                    <m:e>
+                      <m:r>
+                        <w:rPr>
+                          <w:rFonts w:ascii="Cambria Math" w:hAnsi="Cambria Math" w:cs="Times New Roman"/>
+                        </w:rPr>
+                        <m:t>t,d</m:t>
+                      </m:r>
+                    </m:e>
+                  </m:d>
+                  <m:r>
+                    <w:rPr>
+                      <w:rFonts w:ascii="Cambria Math" w:hAnsi="Cambria Math" w:cs="Times New Roman"/>
+                    </w:rPr>
+                    <m:t>)</m:t>
+                  </m:r>
+                </m:e>
+                <m:e>
+                  <m:r>
+                    <w:rPr>
+                      <w:rFonts w:ascii="Cambria Math" w:hAnsi="Cambria Math" w:cs="Times New Roman"/>
+                    </w:rPr>
+                    <m:t>idf</m:t>
+                  </m:r>
+                  <m:d>
+                    <m:dPr>
+                      <m:ctrlPr>
+                        <w:rPr>
+                          <w:rFonts w:ascii="Cambria Math" w:hAnsi="Cambria Math" w:cs="Times New Roman"/>
+                          <w:i/>
+                        </w:rPr>
+                      </m:ctrlPr>
+                    </m:dPr>
+                    <m:e>
+                      <m:r>
+                        <w:rPr>
+                          <w:rFonts w:ascii="Cambria Math" w:hAnsi="Cambria Math" w:cs="Times New Roman"/>
+                        </w:rPr>
+                        <m:t>t,</m:t>
+                      </m:r>
+                      <m:r>
+                        <w:rPr>
+                          <w:rFonts w:ascii="Cambria Math" w:hAnsi="Cambria Math" w:cs="Times New Roman"/>
+                        </w:rPr>
+                        <m:t>D</m:t>
+                      </m:r>
+                    </m:e>
+                  </m:d>
+                  <m:r>
+                    <w:rPr>
+                      <w:rFonts w:ascii="Cambria Math" w:hAnsi="Cambria Math" w:cs="Times New Roman"/>
+                    </w:rPr>
+                    <m:t>=</m:t>
+                  </m:r>
+                  <m:r>
+                    <m:rPr>
+                      <m:sty m:val="p"/>
+                    </m:rPr>
+                    <w:rPr>
+                      <w:rFonts w:ascii="Cambria Math" w:hAnsi="Cambria Math" w:cs="Times New Roman"/>
+                    </w:rPr>
+                    <m:t>log⁡</m:t>
+                  </m:r>
+                  <m:r>
+                    <w:rPr>
+                      <w:rFonts w:ascii="Cambria Math" w:hAnsi="Cambria Math" w:cs="Times New Roman"/>
+                    </w:rPr>
+                    <m:t>(</m:t>
+                  </m:r>
+                  <m:f>
+                    <m:fPr>
+                      <m:ctrlPr>
+                        <w:rPr>
+                          <w:rFonts w:ascii="Cambria Math" w:hAnsi="Cambria Math" w:cs="Times New Roman"/>
+                          <w:i/>
+                        </w:rPr>
+                      </m:ctrlPr>
+                    </m:fPr>
+                    <m:num>
+                      <m:r>
+                        <w:rPr>
+                          <w:rFonts w:ascii="Cambria Math" w:hAnsi="Cambria Math" w:cs="Times New Roman"/>
+                        </w:rPr>
+                        <m:t>N</m:t>
+                      </m:r>
+                    </m:num>
+                    <m:den>
+                      <m:r>
+                        <w:rPr>
+                          <w:rFonts w:ascii="Cambria Math" w:hAnsi="Cambria Math" w:cs="Times New Roman"/>
+                        </w:rPr>
+                        <m:t>count(d∈D:t</m:t>
+                      </m:r>
+                      <m:r>
+                        <w:rPr>
+                          <w:rFonts w:ascii="Cambria Math" w:hAnsi="Cambria Math" w:cs="Times New Roman"/>
+                        </w:rPr>
+                        <m:t>∈</m:t>
+                      </m:r>
+                      <m:r>
+                        <w:rPr>
+                          <w:rFonts w:ascii="Cambria Math" w:hAnsi="Cambria Math" w:cs="Times New Roman"/>
+                        </w:rPr>
+                        <m:t>d)</m:t>
+                      </m:r>
+                    </m:den>
+                  </m:f>
+                  <m:r>
+                    <w:rPr>
+                      <w:rFonts w:ascii="Cambria Math" w:hAnsi="Cambria Math" w:cs="Times New Roman"/>
+                    </w:rPr>
+                    <m:t>)</m:t>
+                  </m:r>
+                </m:e>
+                <m:e>
+                  <m:r>
+                    <w:rPr>
+                      <w:rFonts w:ascii="Cambria Math" w:hAnsi="Cambria Math" w:cs="Times New Roman"/>
+                    </w:rPr>
+                    <m:t>tfidf(t,d,D</m:t>
+                  </m:r>
+                  <m:r>
+                    <w:rPr>
+                      <w:rFonts w:ascii="Cambria Math" w:hAnsi="Cambria Math" w:cs="Times New Roman"/>
+                    </w:rPr>
+                    <m:t>=tf(t,d)×idf(t,D)</m:t>
+                  </m:r>
+                  <m:r>
+                    <w:rPr>
+                      <w:rFonts w:ascii="Cambria Math" w:hAnsi="Cambria Math" w:cs="Times New Roman"/>
+                    </w:rPr>
+                    <m:t>)</m:t>
+                  </m:r>
+                </m:e>
+              </m:eqArr>
+            </m:e>
+          </m:d>
+        </m:oMath>
+      </m:oMathPara>
+    </w:p>
+    <w:p>
+      <w:pPr>
+        <w:pStyle w:val="ListParagraph"/>
+        <w:spacing w:line="360" w:lineRule="auto"/>
+        <w:ind w:left="1800"/>
+        <w:jc w:val="both"/>
+        <w:rPr>
+          <w:rFonts w:ascii="Times New Roman" w:hAnsi="Times New Roman" w:cs="Times New Roman"/>
+        </w:rPr>
+      </w:pPr>
+      <w:r>
+        <w:rPr>
+          <w:rFonts w:ascii="Times New Roman" w:hAnsi="Times New Roman" w:cs="Times New Roman"/>
+        </w:rPr>
+        <w:t>Dimana:</w:t>
+      </w:r>
+    </w:p>
+    <w:p>
+      <w:pPr>
+        <w:pStyle w:val="ListParagraph"/>
+        <w:numPr>
+          <w:ilvl w:val="0"/>
+          <w:numId w:val="11"/>
+        </w:numPr>
+        <w:spacing w:line="360" w:lineRule="auto"/>
+        <w:ind w:left="2520"/>
+        <w:jc w:val="both"/>
+        <w:rPr>
+          <w:rFonts w:ascii="Times New Roman" w:hAnsi="Times New Roman" w:cs="Times New Roman"/>
+        </w:rPr>
+      </w:pPr>
+      <m:oMath>
+        <m:r>
+          <w:rPr>
+            <w:rFonts w:ascii="Cambria Math" w:hAnsi="Cambria Math" w:cs="Times New Roman"/>
+          </w:rPr>
+          <m:t>t</m:t>
+        </m:r>
+      </m:oMath>
+      <w:r>
+        <w:rPr>
+          <w:rFonts w:ascii="Times New Roman" w:eastAsiaTheme="minorEastAsia" w:hAnsi="Times New Roman" w:cs="Times New Roman"/>
+        </w:rPr>
+        <w:t xml:space="preserve"> </w:t>
+      </w:r>
+      <w:r>
+        <w:rPr>
+          <w:rFonts w:ascii="Times New Roman" w:hAnsi="Times New Roman" w:cs="Times New Roman"/>
+        </w:rPr>
+        <w:t>=</w:t>
+      </w:r>
+      <w:r>
+        <w:rPr>
+          <w:rFonts w:ascii="Times New Roman" w:hAnsi="Times New Roman" w:cs="Times New Roman"/>
+        </w:rPr>
+        <w:t xml:space="preserve"> kata</w:t>
+      </w:r>
+      <w:r>
+        <w:rPr>
+          <w:rFonts w:ascii="Times New Roman" w:hAnsi="Times New Roman" w:cs="Times New Roman"/>
+        </w:rPr>
+        <w:t xml:space="preserve"> dalam postingan</w:t>
+      </w:r>
+    </w:p>
+    <w:p>
+      <w:pPr>
+        <w:pStyle w:val="ListParagraph"/>
+        <w:numPr>
+          <w:ilvl w:val="0"/>
+          <w:numId w:val="11"/>
+        </w:numPr>
+        <w:spacing w:line="360" w:lineRule="auto"/>
+        <w:ind w:left="2520"/>
+        <w:jc w:val="both"/>
+        <w:rPr>
+          <w:rFonts w:ascii="Times New Roman" w:hAnsi="Times New Roman" w:cs="Times New Roman"/>
+        </w:rPr>
+      </w:pPr>
+      <m:oMath>
+        <m:r>
+          <w:rPr>
+            <w:rFonts w:ascii="Cambria Math" w:hAnsi="Cambria Math" w:cs="Times New Roman"/>
+          </w:rPr>
+          <m:t>d</m:t>
+        </m:r>
+      </m:oMath>
+      <w:r>
+        <w:rPr>
+          <w:rFonts w:ascii="Times New Roman" w:eastAsiaTheme="minorEastAsia" w:hAnsi="Times New Roman" w:cs="Times New Roman"/>
+        </w:rPr>
+        <w:t xml:space="preserve"> = postingan komentar</w:t>
+      </w:r>
+    </w:p>
+    <w:p>
+      <w:pPr>
+        <w:pStyle w:val="ListParagraph"/>
+        <w:numPr>
+          <w:ilvl w:val="0"/>
+          <w:numId w:val="11"/>
+        </w:numPr>
+        <w:spacing w:line="360" w:lineRule="auto"/>
+        <w:ind w:left="2520"/>
+        <w:jc w:val="both"/>
+        <w:rPr>
+          <w:rFonts w:ascii="Times New Roman" w:hAnsi="Times New Roman" w:cs="Times New Roman"/>
+        </w:rPr>
+      </w:pPr>
+      <m:oMath>
+        <m:r>
+          <w:rPr>
+            <w:rFonts w:ascii="Cambria Math" w:hAnsi="Cambria Math" w:cs="Times New Roman"/>
+          </w:rPr>
+          <m:t>D</m:t>
+        </m:r>
+      </m:oMath>
+      <w:r>
+        <w:rPr>
+          <w:rFonts w:ascii="Times New Roman" w:eastAsiaTheme="minorEastAsia" w:hAnsi="Times New Roman" w:cs="Times New Roman"/>
+        </w:rPr>
+        <w:t xml:space="preserve"> = dataset</w:t>
+      </w:r>
+    </w:p>
+    <w:p>
+      <w:pPr>
+        <w:pStyle w:val="ListParagraph"/>
+        <w:numPr>
+          <w:ilvl w:val="0"/>
+          <w:numId w:val="10"/>
+        </w:numPr>
+        <w:spacing w:line="360" w:lineRule="auto"/>
+        <w:jc w:val="both"/>
+        <w:rPr>
+          <w:rFonts w:ascii="Times New Roman" w:hAnsi="Times New Roman" w:cs="Times New Roman"/>
+        </w:rPr>
+      </w:pPr>
+      <w:r>
+        <w:rPr>
+          <w:rFonts w:ascii="Times New Roman" w:hAnsi="Times New Roman" w:cs="Times New Roman"/>
+        </w:rPr>
+        <w:t>Term Frequency (TF):</w:t>
+      </w:r>
+      <w:r>
+        <w:rPr>
+          <w:rFonts w:ascii="Times New Roman" w:hAnsi="Times New Roman" w:cs="Times New Roman"/>
+        </w:rPr>
+        <w:t xml:space="preserve"> </w:t>
+      </w:r>
+      <w:r>
+        <w:rPr>
+          <w:rFonts w:ascii="Times New Roman" w:hAnsi="Times New Roman" w:cs="Times New Roman"/>
+        </w:rPr>
+        <w:t>Penggunaan logaritma ini berfungsi sebagai normalisasi non-linear untuk mengurangi dampak kata yang terlalu sering muncul dalam komentar pendek.</w:t>
+      </w:r>
+    </w:p>
+    <w:p>
+      <w:pPr>
+        <w:pStyle w:val="ListParagraph"/>
+        <w:numPr>
+          <w:ilvl w:val="0"/>
+          <w:numId w:val="10"/>
+        </w:numPr>
+        <w:spacing w:line="360" w:lineRule="auto"/>
+        <w:jc w:val="both"/>
+        <w:rPr>
+          <w:rFonts w:ascii="Times New Roman" w:hAnsi="Times New Roman" w:cs="Times New Roman"/>
+        </w:rPr>
+      </w:pPr>
+      <w:r>
+        <w:rPr>
+          <w:rFonts w:ascii="Times New Roman" w:hAnsi="Times New Roman" w:cs="Times New Roman"/>
+        </w:rPr>
+        <w:t>Inverse Document Frequency (IDF):</w:t>
+      </w:r>
+      <w:r>
+        <w:rPr>
+          <w:rFonts w:ascii="Times New Roman" w:hAnsi="Times New Roman" w:cs="Times New Roman"/>
+        </w:rPr>
+        <w:t xml:space="preserve"> </w:t>
+      </w:r>
+      <w:r>
+        <w:rPr>
+          <w:rFonts w:ascii="Times New Roman" w:hAnsi="Times New Roman" w:cs="Times New Roman"/>
+        </w:rPr>
+        <w:t>Mengukur seberapa langka kata</w:t>
+      </w:r>
+      <w:r>
+        <w:rPr>
+          <w:rFonts w:ascii="Times New Roman" w:hAnsi="Times New Roman" w:cs="Times New Roman"/>
+        </w:rPr>
+        <w:t xml:space="preserve"> </w:t>
+      </w:r>
+      <m:oMath>
+        <m:r>
+          <w:rPr>
+            <w:rFonts w:ascii="Cambria Math" w:hAnsi="Cambria Math" w:cs="Times New Roman"/>
+          </w:rPr>
+          <m:t>t</m:t>
+        </m:r>
+      </m:oMath>
+      <w:r>
+        <w:rPr>
+          <w:rFonts w:ascii="Times New Roman" w:hAnsi="Times New Roman" w:cs="Times New Roman"/>
+        </w:rPr>
+        <w:t xml:space="preserve"> di seluruh korpus, memastikan kata umum tidak memiliki bobot tinggi</w:t>
+      </w:r>
+      <w:r>
+        <w:rPr>
+          <w:rFonts w:ascii="Times New Roman" w:hAnsi="Times New Roman" w:cs="Times New Roman"/>
+        </w:rPr>
+        <w:t>.</w:t>
+      </w:r>
+    </w:p>
+    <w:p>
+      <w:pPr>
+        <w:pStyle w:val="ListParagraph"/>
+        <w:numPr>
+          <w:ilvl w:val="0"/>
+          <w:numId w:val="10"/>
+        </w:numPr>
+        <w:spacing w:line="360" w:lineRule="auto"/>
+        <w:jc w:val="both"/>
+        <w:rPr>
+          <w:rFonts w:ascii="Times New Roman" w:hAnsi="Times New Roman" w:cs="Times New Roman"/>
+        </w:rPr>
+      </w:pPr>
+      <w:r>
+        <w:rPr>
+          <w:rFonts w:ascii="Times New Roman" w:hAnsi="Times New Roman" w:cs="Times New Roman"/>
+        </w:rPr>
+        <w:t>TF-IDF: Hasil perkalian TF dan IDF.</w:t>
+      </w:r>
+    </w:p>
+    <w:p>
+      <w:pPr>
+        <w:pStyle w:val="Heading1"/>
+      </w:pPr>
+      <w:r>
+        <w:t>Fase Analisis Sentimen</w:t>
+      </w:r>
+    </w:p>
+    <w:p>
+      <w:pPr>
+        <w:spacing w:line="360" w:lineRule="auto"/>
+        <w:jc w:val="both"/>
+        <w:rPr>
+          <w:rFonts w:ascii="Times New Roman" w:hAnsi="Times New Roman" w:cs="Times New Roman"/>
+        </w:rPr>
+      </w:pPr>
+      <w:r>
+        <w:rPr>
+          <w:rFonts w:ascii="Times New Roman" w:hAnsi="Times New Roman" w:cs="Times New Roman"/>
+        </w:rPr>
+        <w:t xml:space="preserve">Data yang sudah diklasifikasikan (Fase </w:t>
+      </w:r>
+      <w:r>
+        <w:rPr>
+          <w:rFonts w:ascii="Times New Roman" w:hAnsi="Times New Roman" w:cs="Times New Roman"/>
+        </w:rPr>
+        <w:t>B</w:t>
+      </w:r>
+      <w:r>
+        <w:rPr>
+          <w:rFonts w:ascii="Times New Roman" w:hAnsi="Times New Roman" w:cs="Times New Roman"/>
+        </w:rPr>
+        <w:t xml:space="preserve">) dan memiliki topik kunci (Fase </w:t>
+      </w:r>
+      <w:r>
+        <w:rPr>
+          <w:rFonts w:ascii="Times New Roman" w:hAnsi="Times New Roman" w:cs="Times New Roman"/>
+        </w:rPr>
+        <w:t>C</w:t>
+      </w:r>
+      <w:r>
+        <w:rPr>
+          <w:rFonts w:ascii="Times New Roman" w:hAnsi="Times New Roman" w:cs="Times New Roman"/>
+        </w:rPr>
+        <w:t>) dianalisis melalui dua metode.</w:t>
+      </w:r>
+    </w:p>
+    <w:p>
+      <w:pPr>
+        <w:pStyle w:val="Heading2"/>
+        <w:numPr>
+          <w:ilvl w:val="0"/>
+          <w:numId w:val="12"/>
+        </w:numPr>
+      </w:pPr>
+      <w:r>
+        <w:lastRenderedPageBreak/>
+        <w:t>Analisis Deskriptif</w:t>
+      </w:r>
+    </w:p>
+    <w:tbl>
+      <w:tblPr>
+        <w:tblStyle w:val="TableGrid"/>
+        <w:tblW w:w="0" w:type="auto"/>
+        <w:tblInd w:w="720" w:type="dxa"/>
+        <w:tblBorders>
+          <w:top w:val="single" w:sz="8" w:space="0" w:color="auto"/>
+          <w:left w:val="none" w:sz="0" w:space="0" w:color="auto"/>
+          <w:bottom w:val="single" w:sz="8" w:space="0" w:color="auto"/>
+          <w:right w:val="none" w:sz="0" w:space="0" w:color="auto"/>
+          <w:insideH w:val="none" w:sz="0" w:space="0" w:color="auto"/>
+          <w:insideV w:val="none" w:sz="0" w:space="0" w:color="auto"/>
+        </w:tblBorders>
+        <w:tblLook w:val="04A0" w:firstRow="1" w:lastRow="0" w:firstColumn="1" w:lastColumn="0" w:noHBand="0" w:noVBand="1"/>
+      </w:tblPr>
+      <w:tblGrid>
+        <w:gridCol w:w="1318"/>
+        <w:gridCol w:w="6991"/>
+      </w:tblGrid>
+      <w:tr>
+        <w:trPr>
+          <w:trHeight w:val="417"/>
+        </w:trPr>
+        <w:tc>
+          <w:tcPr>
+            <w:tcW w:w="0" w:type="auto"/>
+            <w:tcBorders>
+              <w:top w:val="single" w:sz="4" w:space="0" w:color="auto"/>
+              <w:bottom w:val="single" w:sz="4" w:space="0" w:color="auto"/>
+            </w:tcBorders>
+            <w:vAlign w:val="center"/>
+          </w:tcPr>
+          <w:p>
+            <w:pPr>
+              <w:pStyle w:val="ListParagraph"/>
+              <w:ind w:left="0"/>
+              <w:jc w:val="center"/>
+              <w:rPr>
+                <w:rFonts w:ascii="Times New Roman" w:hAnsi="Times New Roman" w:cs="Times New Roman"/>
+                <w:sz w:val="20"/>
+                <w:szCs w:val="20"/>
+              </w:rPr>
+            </w:pPr>
+            <w:r>
+              <w:rPr>
+                <w:rFonts w:ascii="Times New Roman" w:hAnsi="Times New Roman" w:cs="Times New Roman"/>
+                <w:sz w:val="20"/>
+                <w:szCs w:val="20"/>
+              </w:rPr>
+              <w:t>Langkah</w:t>
+            </w:r>
+          </w:p>
+        </w:tc>
+        <w:tc>
+          <w:tcPr>
+            <w:tcW w:w="0" w:type="auto"/>
+            <w:tcBorders>
+              <w:top w:val="single" w:sz="4" w:space="0" w:color="auto"/>
+              <w:bottom w:val="single" w:sz="4" w:space="0" w:color="auto"/>
+            </w:tcBorders>
+            <w:vAlign w:val="center"/>
+          </w:tcPr>
+          <w:p>
+            <w:pPr>
+              <w:pStyle w:val="ListParagraph"/>
+              <w:ind w:left="0"/>
+              <w:jc w:val="center"/>
+              <w:rPr>
+                <w:rFonts w:ascii="Times New Roman" w:hAnsi="Times New Roman" w:cs="Times New Roman"/>
+                <w:sz w:val="20"/>
+                <w:szCs w:val="20"/>
+              </w:rPr>
+            </w:pPr>
+            <w:r>
+              <w:rPr>
+                <w:rFonts w:ascii="Times New Roman" w:hAnsi="Times New Roman" w:cs="Times New Roman"/>
+                <w:sz w:val="20"/>
+                <w:szCs w:val="20"/>
+              </w:rPr>
+              <w:t>Deskripsi</w:t>
+            </w:r>
+          </w:p>
+        </w:tc>
+      </w:tr>
+      <w:tr>
+        <w:trPr>
+          <w:trHeight w:val="516"/>
+        </w:trPr>
+        <w:tc>
+          <w:tcPr>
+            <w:tcW w:w="0" w:type="auto"/>
+            <w:tcBorders>
+              <w:top w:val="single" w:sz="4" w:space="0" w:color="auto"/>
+            </w:tcBorders>
+            <w:vAlign w:val="center"/>
+          </w:tcPr>
+          <w:p>
+            <w:pPr>
+              <w:pStyle w:val="ListParagraph"/>
+              <w:ind w:left="0"/>
+              <w:rPr>
+                <w:rFonts w:ascii="Times New Roman" w:hAnsi="Times New Roman" w:cs="Times New Roman"/>
+                <w:sz w:val="20"/>
+                <w:szCs w:val="20"/>
+              </w:rPr>
+            </w:pPr>
+            <w:r>
+              <w:rPr>
+                <w:rFonts w:ascii="Times New Roman" w:hAnsi="Times New Roman" w:cs="Times New Roman"/>
+                <w:sz w:val="20"/>
+                <w:szCs w:val="20"/>
+              </w:rPr>
+              <w:t>Distribusi Sentimen</w:t>
+            </w:r>
+          </w:p>
+        </w:tc>
+        <w:tc>
+          <w:tcPr>
+            <w:tcW w:w="0" w:type="auto"/>
+            <w:tcBorders>
+              <w:top w:val="single" w:sz="4" w:space="0" w:color="auto"/>
+            </w:tcBorders>
+            <w:vAlign w:val="center"/>
+          </w:tcPr>
+          <w:p>
+            <w:pPr>
+              <w:pStyle w:val="ListParagraph"/>
+              <w:ind w:left="0"/>
+              <w:rPr>
+                <w:rFonts w:ascii="Times New Roman" w:hAnsi="Times New Roman" w:cs="Times New Roman"/>
+                <w:sz w:val="20"/>
+                <w:szCs w:val="20"/>
+              </w:rPr>
+            </w:pPr>
+            <w:r>
+              <w:rPr>
+                <w:rFonts w:ascii="Times New Roman" w:hAnsi="Times New Roman" w:cs="Times New Roman"/>
+                <w:sz w:val="20"/>
+                <w:szCs w:val="20"/>
+              </w:rPr>
+              <w:t>Menghitung persentase keseluruhan komentar yang jatuh ke dalam kategori Positif, Netral, dan Negatif.</w:t>
+            </w:r>
+          </w:p>
+        </w:tc>
+      </w:tr>
+      <w:tr>
+        <w:trPr>
+          <w:trHeight w:val="489"/>
+        </w:trPr>
+        <w:tc>
+          <w:tcPr>
+            <w:tcW w:w="0" w:type="auto"/>
+            <w:vAlign w:val="center"/>
+          </w:tcPr>
+          <w:p>
+            <w:pPr>
+              <w:pStyle w:val="ListParagraph"/>
+              <w:ind w:left="0"/>
+              <w:rPr>
+                <w:rFonts w:ascii="Times New Roman" w:hAnsi="Times New Roman" w:cs="Times New Roman"/>
+                <w:sz w:val="20"/>
+                <w:szCs w:val="20"/>
+              </w:rPr>
+            </w:pPr>
+            <w:r>
+              <w:rPr>
+                <w:rFonts w:ascii="Times New Roman" w:hAnsi="Times New Roman" w:cs="Times New Roman"/>
+                <w:sz w:val="20"/>
+                <w:szCs w:val="20"/>
+              </w:rPr>
+              <w:t>Wordcloud</w:t>
+            </w:r>
+          </w:p>
+        </w:tc>
+        <w:tc>
+          <w:tcPr>
+            <w:tcW w:w="0" w:type="auto"/>
+            <w:vAlign w:val="center"/>
+          </w:tcPr>
+          <w:p>
+            <w:pPr>
+              <w:pStyle w:val="ListParagraph"/>
+              <w:ind w:left="0"/>
+              <w:rPr>
+                <w:rFonts w:ascii="Times New Roman" w:hAnsi="Times New Roman" w:cs="Times New Roman"/>
+                <w:sz w:val="20"/>
+                <w:szCs w:val="20"/>
+              </w:rPr>
+            </w:pPr>
+            <w:r>
+              <w:rPr>
+                <w:rFonts w:ascii="Times New Roman" w:hAnsi="Times New Roman" w:cs="Times New Roman"/>
+                <w:sz w:val="20"/>
+                <w:szCs w:val="20"/>
+              </w:rPr>
+              <w:t>Visualisasi topik kunci yang muncul di setiap kelas sentimen.</w:t>
+            </w:r>
+          </w:p>
+        </w:tc>
+      </w:tr>
+      <w:tr>
+        <w:trPr>
+          <w:trHeight w:val="670"/>
+        </w:trPr>
+        <w:tc>
+          <w:tcPr>
+            <w:tcW w:w="0" w:type="auto"/>
+            <w:tcBorders>
+              <w:bottom w:val="single" w:sz="4" w:space="0" w:color="auto"/>
+            </w:tcBorders>
+            <w:vAlign w:val="center"/>
+          </w:tcPr>
+          <w:p>
+            <w:pPr>
+              <w:pStyle w:val="ListParagraph"/>
+              <w:ind w:left="0"/>
+              <w:rPr>
+                <w:rFonts w:ascii="Times New Roman" w:hAnsi="Times New Roman" w:cs="Times New Roman"/>
+                <w:sz w:val="20"/>
+                <w:szCs w:val="20"/>
+              </w:rPr>
+            </w:pPr>
+            <w:r>
+              <w:rPr>
+                <w:rFonts w:ascii="Times New Roman" w:hAnsi="Times New Roman" w:cs="Times New Roman"/>
+                <w:sz w:val="20"/>
+                <w:szCs w:val="20"/>
+              </w:rPr>
+              <w:t>Tren Harian dan Korelasi Peristiwa</w:t>
+            </w:r>
+          </w:p>
+        </w:tc>
+        <w:tc>
+          <w:tcPr>
+            <w:tcW w:w="0" w:type="auto"/>
+            <w:tcBorders>
+              <w:bottom w:val="single" w:sz="4" w:space="0" w:color="auto"/>
+            </w:tcBorders>
+            <w:vAlign w:val="center"/>
+          </w:tcPr>
+          <w:p>
+            <w:pPr>
+              <w:pStyle w:val="ListParagraph"/>
+              <w:ind w:left="0"/>
+              <w:rPr>
+                <w:rFonts w:ascii="Times New Roman" w:hAnsi="Times New Roman" w:cs="Times New Roman"/>
+                <w:sz w:val="20"/>
+                <w:szCs w:val="20"/>
+              </w:rPr>
+            </w:pPr>
+            <w:r>
+              <w:rPr>
+                <w:rFonts w:ascii="Times New Roman" w:hAnsi="Times New Roman" w:cs="Times New Roman"/>
+                <w:sz w:val="20"/>
+                <w:szCs w:val="20"/>
+              </w:rPr>
+              <w:t>Membandingkan jumlah postingan Positif, Netral, dan Negatif setiap hari. Digunakan untuk mengidentifikasi tanggal-tanggal dengan perubahan cepat menggunakan rumus Laju Peningkatan (</w:t>
+            </w:r>
+            <w:r>
+              <w:rPr>
+                <w:rFonts w:ascii="Times New Roman" w:hAnsi="Times New Roman" w:cs="Times New Roman"/>
+                <w:i/>
+                <w:iCs/>
+                <w:sz w:val="20"/>
+                <w:szCs w:val="20"/>
+              </w:rPr>
+              <w:t>Increasing Rate</w:t>
+            </w:r>
+            <w:r>
+              <w:rPr>
+                <w:rFonts w:ascii="Times New Roman" w:hAnsi="Times New Roman" w:cs="Times New Roman"/>
+                <w:sz w:val="20"/>
+                <w:szCs w:val="20"/>
+              </w:rPr>
+              <w:t>):</w:t>
+            </w:r>
+            <w:r>
+              <w:rPr>
+                <w:rFonts w:ascii="Times New Roman" w:hAnsi="Times New Roman" w:cs="Times New Roman"/>
+                <w:sz w:val="20"/>
+                <w:szCs w:val="20"/>
+              </w:rPr>
+              <w:t xml:space="preserve"> </w:t>
+            </w:r>
+            <m:oMath>
+              <m:f>
+                <m:fPr>
+                  <m:ctrlPr>
+                    <w:rPr>
+                      <w:rFonts w:ascii="Cambria Math" w:hAnsi="Cambria Math" w:cs="Times New Roman"/>
+                      <w:i/>
+                      <w:sz w:val="20"/>
+                      <w:szCs w:val="20"/>
+                    </w:rPr>
+                  </m:ctrlPr>
+                </m:fPr>
+                <m:num>
+                  <m:r>
+                    <w:rPr>
+                      <w:rFonts w:ascii="Cambria Math" w:hAnsi="Cambria Math" w:cs="Times New Roman"/>
+                      <w:sz w:val="20"/>
+                      <w:szCs w:val="20"/>
+                    </w:rPr>
+                    <m:t>Jumlah post suatu hari-jumlah post hari sebelumnya</m:t>
+                  </m:r>
+                </m:num>
+                <m:den>
+                  <m:r>
+                    <w:rPr>
+                      <w:rFonts w:ascii="Cambria Math" w:hAnsi="Cambria Math" w:cs="Times New Roman"/>
+                      <w:sz w:val="20"/>
+                      <w:szCs w:val="20"/>
+                    </w:rPr>
+                    <m:t>jumlah post hari sebelumnya</m:t>
+                  </m:r>
+                </m:den>
+              </m:f>
+            </m:oMath>
+            <w:r>
+              <w:rPr>
+                <w:rFonts w:ascii="Times New Roman" w:hAnsi="Times New Roman" w:cs="Times New Roman"/>
+                <w:sz w:val="20"/>
+                <w:szCs w:val="20"/>
+              </w:rPr>
+              <w:t xml:space="preserve">. </w:t>
+            </w:r>
+            <w:r>
+              <w:rPr>
+                <w:rFonts w:ascii="Times New Roman" w:hAnsi="Times New Roman" w:cs="Times New Roman"/>
+                <w:sz w:val="20"/>
+                <w:szCs w:val="20"/>
+              </w:rPr>
+              <w:t>Lonjakan ini akan dikorelasikan dengan pengumuman kebijakan atau peristiwa penting terkait Purbaya Yudhi Sadewa.</w:t>
+            </w:r>
+          </w:p>
+        </w:tc>
+      </w:tr>
+    </w:tbl>
+    <w:p>
+      <w:pPr>
+        <w:pStyle w:val="ListParagraph"/>
+        <w:spacing w:line="360" w:lineRule="auto"/>
+        <w:jc w:val="both"/>
+        <w:rPr>
+          <w:rFonts w:ascii="Times New Roman" w:hAnsi="Times New Roman" w:cs="Times New Roman"/>
+        </w:rPr>
+      </w:pPr>
+    </w:p>
+    <w:p>
+      <w:pPr>
+        <w:pStyle w:val="Heading2"/>
+      </w:pPr>
+      <w:r>
+        <w:t>Analisis Tematik Sentimen Negatif</w:t>
+      </w:r>
+    </w:p>
+    <w:p>
+      <w:pPr>
+        <w:pStyle w:val="ListParagraph"/>
+        <w:spacing w:line="360" w:lineRule="auto"/>
+        <w:jc w:val="both"/>
+        <w:rPr>
+          <w:rFonts w:ascii="Times New Roman" w:hAnsi="Times New Roman" w:cs="Times New Roman"/>
+        </w:rPr>
+      </w:pPr>
+      <w:r>
+        <w:rPr>
+          <w:rFonts w:ascii="Times New Roman" w:hAnsi="Times New Roman" w:cs="Times New Roman"/>
+        </w:rPr>
+        <w:t>Analisis ini bertujuan untuk memahami alasan utama di balik sentimen negatif publik.</w:t>
+      </w:r>
+    </w:p>
+    <w:p>
+      <w:pPr>
+        <w:pStyle w:val="ListParagraph"/>
+        <w:numPr>
+          <w:ilvl w:val="0"/>
+          <w:numId w:val="14"/>
+        </w:numPr>
+        <w:spacing w:line="360" w:lineRule="auto"/>
+        <w:jc w:val="both"/>
+        <w:rPr>
+          <w:rFonts w:ascii="Times New Roman" w:hAnsi="Times New Roman" w:cs="Times New Roman"/>
+        </w:rPr>
+      </w:pPr>
+      <w:r>
+        <w:rPr>
+          <w:rFonts w:ascii="Times New Roman" w:hAnsi="Times New Roman" w:cs="Times New Roman"/>
+        </w:rPr>
+        <w:t>Filterisasi:</w:t>
+      </w:r>
+    </w:p>
+    <w:p>
+      <w:pPr>
+        <w:pStyle w:val="ListParagraph"/>
+        <w:numPr>
+          <w:ilvl w:val="1"/>
+          <w:numId w:val="14"/>
+        </w:numPr>
+        <w:spacing w:line="360" w:lineRule="auto"/>
+        <w:jc w:val="both"/>
+        <w:rPr>
+          <w:rFonts w:ascii="Times New Roman" w:hAnsi="Times New Roman" w:cs="Times New Roman"/>
+        </w:rPr>
+      </w:pPr>
+      <w:r>
+        <w:rPr>
+          <w:rFonts w:ascii="Times New Roman" w:hAnsi="Times New Roman" w:cs="Times New Roman"/>
+        </w:rPr>
+        <w:t>Penerapan Ambang Batas: Analisis hanya difokuskan pada topik yang muncul di lebih dari 1% dari total unggahan di setiap kategori sentimen.</w:t>
+      </w:r>
+    </w:p>
+    <w:p>
+      <w:pPr>
+        <w:pStyle w:val="ListParagraph"/>
+        <w:numPr>
+          <w:ilvl w:val="1"/>
+          <w:numId w:val="14"/>
+        </w:numPr>
+        <w:spacing w:line="360" w:lineRule="auto"/>
+        <w:jc w:val="both"/>
+        <w:rPr>
+          <w:rFonts w:ascii="Times New Roman" w:hAnsi="Times New Roman" w:cs="Times New Roman"/>
+        </w:rPr>
+      </w:pPr>
+      <w:r>
+        <w:rPr>
+          <w:rFonts w:ascii="Times New Roman" w:hAnsi="Times New Roman" w:cs="Times New Roman"/>
+        </w:rPr>
+        <w:t>Pengecualian: Topik yang terlalu umum (misalnya, 'Purbaya', 'Menteri Keuangan', 'TikTok') akan dikeluarkan, karena tidak memberikan wawasan interpretatif.</w:t>
+      </w:r>
+    </w:p>
+    <w:p>
+      <w:pPr>
+        <w:pStyle w:val="ListParagraph"/>
+        <w:numPr>
+          <w:ilvl w:val="0"/>
+          <w:numId w:val="14"/>
+        </w:numPr>
+        <w:spacing w:line="360" w:lineRule="auto"/>
+        <w:jc w:val="both"/>
+        <w:rPr>
+          <w:rFonts w:ascii="Times New Roman" w:hAnsi="Times New Roman" w:cs="Times New Roman"/>
+        </w:rPr>
+      </w:pPr>
+      <w:r>
+        <w:rPr>
+          <w:rFonts w:ascii="Times New Roman" w:hAnsi="Times New Roman" w:cs="Times New Roman"/>
+        </w:rPr>
+        <w:t>Penentuan Topik Khas Negatif:</w:t>
+      </w:r>
+      <w:r>
+        <w:rPr>
+          <w:rFonts w:ascii="Times New Roman" w:hAnsi="Times New Roman" w:cs="Times New Roman"/>
+        </w:rPr>
+        <w:t xml:space="preserve"> </w:t>
+      </w:r>
+      <w:r>
+        <w:rPr>
+          <w:rFonts w:ascii="Times New Roman" w:hAnsi="Times New Roman" w:cs="Times New Roman"/>
+        </w:rPr>
+        <w:t>Topik kunci yang tersisa dari sentimen negatif akan dibandingkan dengan topik sentimen Positif dan Netral. Topik yang khas (tidak dibagikan secara signifikan dengan sentimen lain) akan diidentifikasi sebagai inti distres publik</w:t>
+      </w:r>
+      <w:r>
+        <w:rPr>
+          <w:rFonts w:ascii="Times New Roman" w:hAnsi="Times New Roman" w:cs="Times New Roman"/>
+        </w:rPr>
+        <w:t>.</w:t>
+      </w:r>
+    </w:p>
+    <w:p>
+      <w:pPr>
+        <w:pStyle w:val="ListParagraph"/>
+        <w:numPr>
+          <w:ilvl w:val="0"/>
+          <w:numId w:val="14"/>
+        </w:numPr>
+        <w:spacing w:line="360" w:lineRule="auto"/>
+        <w:jc w:val="both"/>
+        <w:rPr>
+          <w:rFonts w:ascii="Times New Roman" w:hAnsi="Times New Roman" w:cs="Times New Roman"/>
+        </w:rPr>
+      </w:pPr>
+      <w:r>
+        <w:rPr>
+          <w:rFonts w:ascii="Times New Roman" w:hAnsi="Times New Roman" w:cs="Times New Roman"/>
+        </w:rPr>
+        <w:t>Penentuan &amp; Pengelompokan Tema Utama:</w:t>
+      </w:r>
+      <w:r>
+        <w:rPr>
+          <w:rFonts w:ascii="Times New Roman" w:hAnsi="Times New Roman" w:cs="Times New Roman"/>
+        </w:rPr>
+        <w:t xml:space="preserve"> </w:t>
+      </w:r>
+      <w:r>
+        <w:rPr>
+          <w:rFonts w:ascii="Times New Roman" w:hAnsi="Times New Roman" w:cs="Times New Roman"/>
+        </w:rPr>
+        <w:t>Topik khas negatif tersebut akan dikelompokkan ke dalam 3-4 Tema Utama yang relevan dengan kinerja Menteri Keuangan, seperti: Kebijakan Moneter, Integritas Pribadi, Dampak Sosial-Ekonomi, atau Transparansi Anggaran. (Ini adalah penyesuaian dari tema "Origin, Symptom" yang ada di jurnal rujukan)</w:t>
+      </w:r>
+    </w:p>
+    <w:p>
+      <w:pPr>
+        <w:pStyle w:val="Heading1"/>
+      </w:pPr>
+      <w:r>
+        <w:t>Fase Rekomendasi</w:t>
+      </w:r>
+    </w:p>
+    <w:p>
+      <w:pPr>
+        <w:spacing w:line="360" w:lineRule="auto"/>
+        <w:jc w:val="both"/>
+        <w:rPr>
+          <w:rFonts w:ascii="Times New Roman" w:hAnsi="Times New Roman" w:cs="Times New Roman"/>
+        </w:rPr>
+      </w:pPr>
+      <w:r>
+        <w:rPr>
+          <w:rFonts w:ascii="Times New Roman" w:hAnsi="Times New Roman" w:cs="Times New Roman"/>
+        </w:rPr>
+        <w:t>sss</w:t>
       </w:r>
     </w:p>
     <w:sectPr>
@@ -1952,6 +3464,205 @@
 <file path=word/numbering.xml><?xml version="1.0" encoding="utf-8"?>
 <w:numbering xmlns:wpc="http://schemas.microsoft.com/office/word/2010/wordprocessingCanvas" xmlns:cx="http://schemas.microsoft.com/office/drawing/2014/chartex" xmlns:cx1="http://schemas.microsoft.com/office/drawing/2015/9/8/chartex" xmlns:cx2="http://schemas.microsoft.com/office/drawing/2015/10/21/chartex" xmlns:cx3="http://schemas.microsoft.com/office/drawing/2016/5/9/chartex" xmlns:cx4="http://schemas.microsoft.com/office/drawing/2016/5/10/chartex" xmlns:cx5="http://schemas.microsoft.com/office/drawing/2016/5/11/chartex" xmlns:cx6="http://schemas.microsoft.com/office/drawing/2016/5/12/chartex" xmlns:cx7="http://schemas.microsoft.com/office/drawing/2016/5/13/chartex" xmlns:cx8="http://schemas.microsoft.com/office/drawing/2016/5/14/chartex" xmlns:mc="http://schemas.openxmlformats.org/markup-compatibility/2006" xmlns:aink="http://schemas.microsoft.com/office/drawing/2016/ink" xmlns:am3d="http://schemas.microsoft.com/office/drawing/2017/model3d" xmlns:o="urn:schemas-microsoft-com:office:office" xmlns:oel="http://schemas.microsoft.com/office/2019/extlst" xmlns:r="http://schemas.openxmlformats.org/officeDocument/2006/relationships" xmlns:m="http://schemas.openxmlformats.org/officeDocument/2006/math" xmlns:v="urn:schemas-microsoft-com:vml" xmlns:wp14="http://schemas.microsoft.com/office/word/2010/wordprocessingDrawing" xmlns:wp="http://schemas.openxmlformats.org/drawingml/2006/wordprocessingDrawing" xmlns:w10="urn:schemas-microsoft-com:office:word" xmlns:w="http://schemas.openxmlformats.org/wordprocessingml/2006/main" xmlns:w14="http://schemas.microsoft.com/office/word/2010/wordml" xmlns:w15="http://schemas.microsoft.com/office/word/2012/wordml" xmlns:w16cex="http://schemas.microsoft.com/office/word/2018/wordml/cex" xmlns:w16cid="http://schemas.microsoft.com/office/word/2016/wordml/cid" xmlns:w16="http://schemas.microsoft.com/office/word/2018/wordml" xmlns:w16du="http://schemas.microsoft.com/office/word/2023/wordml/word16du" xmlns:w16sdtdh="http://schemas.microsoft.com/office/word/2020/wordml/sdtdatahash" xmlns:w16sdtfl="http://schemas.microsoft.com/office/word/2024/wordml/sdtformatlock" xmlns:w16se="http://schemas.microsoft.com/office/word/2015/wordml/symex" xmlns:wpg="http://schemas.microsoft.com/office/word/2010/wordprocessingGroup" xmlns:wpi="http://schemas.microsoft.com/office/word/2010/wordprocessingInk" xmlns:wne="http://schemas.microsoft.com/office/word/2006/wordml" xmlns:wps="http://schemas.microsoft.com/office/word/2010/wordprocessingShape" mc:Ignorable="w14 w15 w16se w16cid w16 w16cex w16sdtdh w16sdtfl w16du wp14">
   <w:abstractNum w:abstractNumId="0" w15:restartNumberingAfterBreak="0">
+    <w:nsid w:val="13402DA1"/>
+    <w:multiLevelType w:val="hybridMultilevel"/>
+    <w:tmpl w:val="90C424A6"/>
+    <w:lvl w:ilvl="0" w:tplc="04090001">
+      <w:start w:val="1"/>
+      <w:numFmt w:val="bullet"/>
+      <w:lvlText w:val=""/>
+      <w:lvlJc w:val="left"/>
+      <w:pPr>
+        <w:ind w:left="1440" w:hanging="360"/>
+      </w:pPr>
+      <w:rPr>
+        <w:rFonts w:ascii="Symbol" w:hAnsi="Symbol" w:hint="default"/>
+      </w:rPr>
+    </w:lvl>
+    <w:lvl w:ilvl="1" w:tplc="04090003" w:tentative="1">
+      <w:start w:val="1"/>
+      <w:numFmt w:val="bullet"/>
+      <w:lvlText w:val="o"/>
+      <w:lvlJc w:val="left"/>
+      <w:pPr>
+        <w:ind w:left="2160" w:hanging="360"/>
+      </w:pPr>
+      <w:rPr>
+        <w:rFonts w:ascii="Courier New" w:hAnsi="Courier New" w:cs="Courier New" w:hint="default"/>
+      </w:rPr>
+    </w:lvl>
+    <w:lvl w:ilvl="2" w:tplc="04090005" w:tentative="1">
+      <w:start w:val="1"/>
+      <w:numFmt w:val="bullet"/>
+      <w:lvlText w:val=""/>
+      <w:lvlJc w:val="left"/>
+      <w:pPr>
+        <w:ind w:left="2880" w:hanging="360"/>
+      </w:pPr>
+      <w:rPr>
+        <w:rFonts w:ascii="Wingdings" w:hAnsi="Wingdings" w:hint="default"/>
+      </w:rPr>
+    </w:lvl>
+    <w:lvl w:ilvl="3" w:tplc="04090001" w:tentative="1">
+      <w:start w:val="1"/>
+      <w:numFmt w:val="bullet"/>
+      <w:lvlText w:val=""/>
+      <w:lvlJc w:val="left"/>
+      <w:pPr>
+        <w:ind w:left="3600" w:hanging="360"/>
+      </w:pPr>
+      <w:rPr>
+        <w:rFonts w:ascii="Symbol" w:hAnsi="Symbol" w:hint="default"/>
+      </w:rPr>
+    </w:lvl>
+    <w:lvl w:ilvl="4" w:tplc="04090003" w:tentative="1">
+      <w:start w:val="1"/>
+      <w:numFmt w:val="bullet"/>
+      <w:lvlText w:val="o"/>
+      <w:lvlJc w:val="left"/>
+      <w:pPr>
+        <w:ind w:left="4320" w:hanging="360"/>
+      </w:pPr>
+      <w:rPr>
+        <w:rFonts w:ascii="Courier New" w:hAnsi="Courier New" w:cs="Courier New" w:hint="default"/>
+      </w:rPr>
+    </w:lvl>
+    <w:lvl w:ilvl="5" w:tplc="04090005" w:tentative="1">
+      <w:start w:val="1"/>
+      <w:numFmt w:val="bullet"/>
+      <w:lvlText w:val=""/>
+      <w:lvlJc w:val="left"/>
+      <w:pPr>
+        <w:ind w:left="5040" w:hanging="360"/>
+      </w:pPr>
+      <w:rPr>
+        <w:rFonts w:ascii="Wingdings" w:hAnsi="Wingdings" w:hint="default"/>
+      </w:rPr>
+    </w:lvl>
+    <w:lvl w:ilvl="6" w:tplc="04090001" w:tentative="1">
+      <w:start w:val="1"/>
+      <w:numFmt w:val="bullet"/>
+      <w:lvlText w:val=""/>
+      <w:lvlJc w:val="left"/>
+      <w:pPr>
+        <w:ind w:left="5760" w:hanging="360"/>
+      </w:pPr>
+      <w:rPr>
+        <w:rFonts w:ascii="Symbol" w:hAnsi="Symbol" w:hint="default"/>
+      </w:rPr>
+    </w:lvl>
+    <w:lvl w:ilvl="7" w:tplc="04090003" w:tentative="1">
+      <w:start w:val="1"/>
+      <w:numFmt w:val="bullet"/>
+      <w:lvlText w:val="o"/>
+      <w:lvlJc w:val="left"/>
+      <w:pPr>
+        <w:ind w:left="6480" w:hanging="360"/>
+      </w:pPr>
+      <w:rPr>
+        <w:rFonts w:ascii="Courier New" w:hAnsi="Courier New" w:cs="Courier New" w:hint="default"/>
+      </w:rPr>
+    </w:lvl>
+    <w:lvl w:ilvl="8" w:tplc="04090005" w:tentative="1">
+      <w:start w:val="1"/>
+      <w:numFmt w:val="bullet"/>
+      <w:lvlText w:val=""/>
+      <w:lvlJc w:val="left"/>
+      <w:pPr>
+        <w:ind w:left="7200" w:hanging="360"/>
+      </w:pPr>
+      <w:rPr>
+        <w:rFonts w:ascii="Wingdings" w:hAnsi="Wingdings" w:hint="default"/>
+      </w:rPr>
+    </w:lvl>
+  </w:abstractNum>
+  <w:abstractNum w:abstractNumId="1" w15:restartNumberingAfterBreak="0">
+    <w:nsid w:val="2AF0000D"/>
+    <w:multiLevelType w:val="hybridMultilevel"/>
+    <w:tmpl w:val="20EA0BD4"/>
+    <w:lvl w:ilvl="0" w:tplc="04090017">
+      <w:start w:val="1"/>
+      <w:numFmt w:val="lowerLetter"/>
+      <w:lvlText w:val="%1)"/>
+      <w:lvlJc w:val="left"/>
+      <w:pPr>
+        <w:ind w:left="1440" w:hanging="360"/>
+      </w:pPr>
+    </w:lvl>
+    <w:lvl w:ilvl="1" w:tplc="04090019" w:tentative="1">
+      <w:start w:val="1"/>
+      <w:numFmt w:val="lowerLetter"/>
+      <w:lvlText w:val="%2."/>
+      <w:lvlJc w:val="left"/>
+      <w:pPr>
+        <w:ind w:left="2160" w:hanging="360"/>
+      </w:pPr>
+    </w:lvl>
+    <w:lvl w:ilvl="2" w:tplc="0409001B" w:tentative="1">
+      <w:start w:val="1"/>
+      <w:numFmt w:val="lowerRoman"/>
+      <w:lvlText w:val="%3."/>
+      <w:lvlJc w:val="right"/>
+      <w:pPr>
+        <w:ind w:left="2880" w:hanging="180"/>
+      </w:pPr>
+    </w:lvl>
+    <w:lvl w:ilvl="3" w:tplc="0409000F" w:tentative="1">
+      <w:start w:val="1"/>
+      <w:numFmt w:val="decimal"/>
+      <w:lvlText w:val="%4."/>
+      <w:lvlJc w:val="left"/>
+      <w:pPr>
+        <w:ind w:left="3600" w:hanging="360"/>
+      </w:pPr>
+    </w:lvl>
+    <w:lvl w:ilvl="4" w:tplc="04090019" w:tentative="1">
+      <w:start w:val="1"/>
+      <w:numFmt w:val="lowerLetter"/>
+      <w:lvlText w:val="%5."/>
+      <w:lvlJc w:val="left"/>
+      <w:pPr>
+        <w:ind w:left="4320" w:hanging="360"/>
+      </w:pPr>
+    </w:lvl>
+    <w:lvl w:ilvl="5" w:tplc="0409001B" w:tentative="1">
+      <w:start w:val="1"/>
+      <w:numFmt w:val="lowerRoman"/>
+      <w:lvlText w:val="%6."/>
+      <w:lvlJc w:val="right"/>
+      <w:pPr>
+        <w:ind w:left="5040" w:hanging="180"/>
+      </w:pPr>
+    </w:lvl>
+    <w:lvl w:ilvl="6" w:tplc="0409000F" w:tentative="1">
+      <w:start w:val="1"/>
+      <w:numFmt w:val="decimal"/>
+      <w:lvlText w:val="%7."/>
+      <w:lvlJc w:val="left"/>
+      <w:pPr>
+        <w:ind w:left="5760" w:hanging="360"/>
+      </w:pPr>
+    </w:lvl>
+    <w:lvl w:ilvl="7" w:tplc="04090019" w:tentative="1">
+      <w:start w:val="1"/>
+      <w:numFmt w:val="lowerLetter"/>
+      <w:lvlText w:val="%8."/>
+      <w:lvlJc w:val="left"/>
+      <w:pPr>
+        <w:ind w:left="6480" w:hanging="360"/>
+      </w:pPr>
+    </w:lvl>
+    <w:lvl w:ilvl="8" w:tplc="0409001B" w:tentative="1">
+      <w:start w:val="1"/>
+      <w:numFmt w:val="lowerRoman"/>
+      <w:lvlText w:val="%9."/>
+      <w:lvlJc w:val="right"/>
+      <w:pPr>
+        <w:ind w:left="7200" w:hanging="180"/>
+      </w:pPr>
+    </w:lvl>
+  </w:abstractNum>
+  <w:abstractNum w:abstractNumId="2" w15:restartNumberingAfterBreak="0">
     <w:nsid w:val="33020F04"/>
     <w:multiLevelType w:val="hybridMultilevel"/>
     <w:tmpl w:val="742A0638"/>
@@ -2064,7 +3775,7 @@
       </w:rPr>
     </w:lvl>
   </w:abstractNum>
-  <w:abstractNum w:abstractNumId="1" w15:restartNumberingAfterBreak="0">
+  <w:abstractNum w:abstractNumId="3" w15:restartNumberingAfterBreak="0">
     <w:nsid w:val="38BD5C71"/>
     <w:multiLevelType w:val="hybridMultilevel"/>
     <w:tmpl w:val="29782D2A"/>
@@ -2177,7 +3888,7 @@
       </w:rPr>
     </w:lvl>
   </w:abstractNum>
-  <w:abstractNum w:abstractNumId="2" w15:restartNumberingAfterBreak="0">
+  <w:abstractNum w:abstractNumId="4" w15:restartNumberingAfterBreak="0">
     <w:nsid w:val="401B1CB6"/>
     <w:multiLevelType w:val="hybridMultilevel"/>
     <w:tmpl w:val="58D08A72"/>
@@ -2264,7 +3975,120 @@
       </w:pPr>
     </w:lvl>
   </w:abstractNum>
-  <w:abstractNum w:abstractNumId="3" w15:restartNumberingAfterBreak="0">
+  <w:abstractNum w:abstractNumId="5" w15:restartNumberingAfterBreak="0">
+    <w:nsid w:val="4724795A"/>
+    <w:multiLevelType w:val="hybridMultilevel"/>
+    <w:tmpl w:val="8B8AA408"/>
+    <w:lvl w:ilvl="0" w:tplc="04090001">
+      <w:start w:val="1"/>
+      <w:numFmt w:val="bullet"/>
+      <w:lvlText w:val=""/>
+      <w:lvlJc w:val="left"/>
+      <w:pPr>
+        <w:ind w:left="720" w:hanging="360"/>
+      </w:pPr>
+      <w:rPr>
+        <w:rFonts w:ascii="Symbol" w:hAnsi="Symbol" w:hint="default"/>
+      </w:rPr>
+    </w:lvl>
+    <w:lvl w:ilvl="1" w:tplc="04090003" w:tentative="1">
+      <w:start w:val="1"/>
+      <w:numFmt w:val="bullet"/>
+      <w:lvlText w:val="o"/>
+      <w:lvlJc w:val="left"/>
+      <w:pPr>
+        <w:ind w:left="1440" w:hanging="360"/>
+      </w:pPr>
+      <w:rPr>
+        <w:rFonts w:ascii="Courier New" w:hAnsi="Courier New" w:cs="Courier New" w:hint="default"/>
+      </w:rPr>
+    </w:lvl>
+    <w:lvl w:ilvl="2" w:tplc="04090005" w:tentative="1">
+      <w:start w:val="1"/>
+      <w:numFmt w:val="bullet"/>
+      <w:lvlText w:val=""/>
+      <w:lvlJc w:val="left"/>
+      <w:pPr>
+        <w:ind w:left="2160" w:hanging="360"/>
+      </w:pPr>
+      <w:rPr>
+        <w:rFonts w:ascii="Wingdings" w:hAnsi="Wingdings" w:hint="default"/>
+      </w:rPr>
+    </w:lvl>
+    <w:lvl w:ilvl="3" w:tplc="04090001" w:tentative="1">
+      <w:start w:val="1"/>
+      <w:numFmt w:val="bullet"/>
+      <w:lvlText w:val=""/>
+      <w:lvlJc w:val="left"/>
+      <w:pPr>
+        <w:ind w:left="2880" w:hanging="360"/>
+      </w:pPr>
+      <w:rPr>
+        <w:rFonts w:ascii="Symbol" w:hAnsi="Symbol" w:hint="default"/>
+      </w:rPr>
+    </w:lvl>
+    <w:lvl w:ilvl="4" w:tplc="04090003" w:tentative="1">
+      <w:start w:val="1"/>
+      <w:numFmt w:val="bullet"/>
+      <w:lvlText w:val="o"/>
+      <w:lvlJc w:val="left"/>
+      <w:pPr>
+        <w:ind w:left="3600" w:hanging="360"/>
+      </w:pPr>
+      <w:rPr>
+        <w:rFonts w:ascii="Courier New" w:hAnsi="Courier New" w:cs="Courier New" w:hint="default"/>
+      </w:rPr>
+    </w:lvl>
+    <w:lvl w:ilvl="5" w:tplc="04090005" w:tentative="1">
+      <w:start w:val="1"/>
+      <w:numFmt w:val="bullet"/>
+      <w:lvlText w:val=""/>
+      <w:lvlJc w:val="left"/>
+      <w:pPr>
+        <w:ind w:left="4320" w:hanging="360"/>
+      </w:pPr>
+      <w:rPr>
+        <w:rFonts w:ascii="Wingdings" w:hAnsi="Wingdings" w:hint="default"/>
+      </w:rPr>
+    </w:lvl>
+    <w:lvl w:ilvl="6" w:tplc="04090001" w:tentative="1">
+      <w:start w:val="1"/>
+      <w:numFmt w:val="bullet"/>
+      <w:lvlText w:val=""/>
+      <w:lvlJc w:val="left"/>
+      <w:pPr>
+        <w:ind w:left="5040" w:hanging="360"/>
+      </w:pPr>
+      <w:rPr>
+        <w:rFonts w:ascii="Symbol" w:hAnsi="Symbol" w:hint="default"/>
+      </w:rPr>
+    </w:lvl>
+    <w:lvl w:ilvl="7" w:tplc="04090003" w:tentative="1">
+      <w:start w:val="1"/>
+      <w:numFmt w:val="bullet"/>
+      <w:lvlText w:val="o"/>
+      <w:lvlJc w:val="left"/>
+      <w:pPr>
+        <w:ind w:left="5760" w:hanging="360"/>
+      </w:pPr>
+      <w:rPr>
+        <w:rFonts w:ascii="Courier New" w:hAnsi="Courier New" w:cs="Courier New" w:hint="default"/>
+      </w:rPr>
+    </w:lvl>
+    <w:lvl w:ilvl="8" w:tplc="04090005" w:tentative="1">
+      <w:start w:val="1"/>
+      <w:numFmt w:val="bullet"/>
+      <w:lvlText w:val=""/>
+      <w:lvlJc w:val="left"/>
+      <w:pPr>
+        <w:ind w:left="6480" w:hanging="360"/>
+      </w:pPr>
+      <w:rPr>
+        <w:rFonts w:ascii="Wingdings" w:hAnsi="Wingdings" w:hint="default"/>
+      </w:rPr>
+    </w:lvl>
+  </w:abstractNum>
+  <w:abstractNum w:abstractNumId="6" w15:restartNumberingAfterBreak="0">
     <w:nsid w:val="5BF16BC6"/>
     <w:multiLevelType w:val="hybridMultilevel"/>
     <w:tmpl w:val="D6F88924"/>
@@ -2351,7 +4175,7 @@
       </w:pPr>
     </w:lvl>
   </w:abstractNum>
-  <w:abstractNum w:abstractNumId="4" w15:restartNumberingAfterBreak="0">
+  <w:abstractNum w:abstractNumId="7" w15:restartNumberingAfterBreak="0">
     <w:nsid w:val="62AB100C"/>
     <w:multiLevelType w:val="hybridMultilevel"/>
     <w:tmpl w:val="AD7E5A7A"/>
@@ -2464,7 +4288,206 @@
       </w:rPr>
     </w:lvl>
   </w:abstractNum>
-  <w:abstractNum w:abstractNumId="5" w15:restartNumberingAfterBreak="0">
+  <w:abstractNum w:abstractNumId="8" w15:restartNumberingAfterBreak="0">
+    <w:nsid w:val="640260EE"/>
+    <w:multiLevelType w:val="hybridMultilevel"/>
+    <w:tmpl w:val="A7829086"/>
+    <w:lvl w:ilvl="0" w:tplc="04090017">
+      <w:start w:val="1"/>
+      <w:numFmt w:val="lowerLetter"/>
+      <w:lvlText w:val="%1)"/>
+      <w:lvlJc w:val="left"/>
+      <w:pPr>
+        <w:ind w:left="1440" w:hanging="360"/>
+      </w:pPr>
+    </w:lvl>
+    <w:lvl w:ilvl="1" w:tplc="04090011">
+      <w:start w:val="1"/>
+      <w:numFmt w:val="decimal"/>
+      <w:lvlText w:val="%2)"/>
+      <w:lvlJc w:val="left"/>
+      <w:pPr>
+        <w:ind w:left="2160" w:hanging="360"/>
+      </w:pPr>
+    </w:lvl>
+    <w:lvl w:ilvl="2" w:tplc="0409001B" w:tentative="1">
+      <w:start w:val="1"/>
+      <w:numFmt w:val="lowerRoman"/>
+      <w:lvlText w:val="%3."/>
+      <w:lvlJc w:val="right"/>
+      <w:pPr>
+        <w:ind w:left="2880" w:hanging="180"/>
+      </w:pPr>
+    </w:lvl>
+    <w:lvl w:ilvl="3" w:tplc="0409000F" w:tentative="1">
+      <w:start w:val="1"/>
+      <w:numFmt w:val="decimal"/>
+      <w:lvlText w:val="%4."/>
+      <w:lvlJc w:val="left"/>
+      <w:pPr>
+        <w:ind w:left="3600" w:hanging="360"/>
+      </w:pPr>
+    </w:lvl>
+    <w:lvl w:ilvl="4" w:tplc="04090019" w:tentative="1">
+      <w:start w:val="1"/>
+      <w:numFmt w:val="lowerLetter"/>
+      <w:lvlText w:val="%5."/>
+      <w:lvlJc w:val="left"/>
+      <w:pPr>
+        <w:ind w:left="4320" w:hanging="360"/>
+      </w:pPr>
+    </w:lvl>
+    <w:lvl w:ilvl="5" w:tplc="0409001B" w:tentative="1">
+      <w:start w:val="1"/>
+      <w:numFmt w:val="lowerRoman"/>
+      <w:lvlText w:val="%6."/>
+      <w:lvlJc w:val="right"/>
+      <w:pPr>
+        <w:ind w:left="5040" w:hanging="180"/>
+      </w:pPr>
+    </w:lvl>
+    <w:lvl w:ilvl="6" w:tplc="0409000F" w:tentative="1">
+      <w:start w:val="1"/>
+      <w:numFmt w:val="decimal"/>
+      <w:lvlText w:val="%7."/>
+      <w:lvlJc w:val="left"/>
+      <w:pPr>
+        <w:ind w:left="5760" w:hanging="360"/>
+      </w:pPr>
+    </w:lvl>
+    <w:lvl w:ilvl="7" w:tplc="04090019" w:tentative="1">
+      <w:start w:val="1"/>
+      <w:numFmt w:val="lowerLetter"/>
+      <w:lvlText w:val="%8."/>
+      <w:lvlJc w:val="left"/>
+      <w:pPr>
+        <w:ind w:left="6480" w:hanging="360"/>
+      </w:pPr>
+    </w:lvl>
+    <w:lvl w:ilvl="8" w:tplc="0409001B" w:tentative="1">
+      <w:start w:val="1"/>
+      <w:numFmt w:val="lowerRoman"/>
+      <w:lvlText w:val="%9."/>
+      <w:lvlJc w:val="right"/>
+      <w:pPr>
+        <w:ind w:left="7200" w:hanging="180"/>
+      </w:pPr>
+    </w:lvl>
+  </w:abstractNum>
+  <w:abstractNum w:abstractNumId="9" w15:restartNumberingAfterBreak="0">
+    <w:nsid w:val="6A046FCF"/>
+    <w:multiLevelType w:val="hybridMultilevel"/>
+    <w:tmpl w:val="46A69F26"/>
+    <w:lvl w:ilvl="0" w:tplc="04090001">
+      <w:start w:val="1"/>
+      <w:numFmt w:val="bullet"/>
+      <w:lvlText w:val=""/>
+      <w:lvlJc w:val="left"/>
+      <w:pPr>
+        <w:ind w:left="720" w:hanging="360"/>
+      </w:pPr>
+      <w:rPr>
+        <w:rFonts w:ascii="Symbol" w:hAnsi="Symbol" w:hint="default"/>
+      </w:rPr>
+    </w:lvl>
+    <w:lvl w:ilvl="1" w:tplc="04090003" w:tentative="1">
+      <w:start w:val="1"/>
+      <w:numFmt w:val="bullet"/>
+      <w:lvlText w:val="o"/>
+      <w:lvlJc w:val="left"/>
+      <w:pPr>
+        <w:ind w:left="1440" w:hanging="360"/>
+      </w:pPr>
+      <w:rPr>
+        <w:rFonts w:ascii="Courier New" w:hAnsi="Courier New" w:cs="Courier New" w:hint="default"/>
+      </w:rPr>
+    </w:lvl>
+    <w:lvl w:ilvl="2" w:tplc="04090005" w:tentative="1">
+      <w:start w:val="1"/>
+      <w:numFmt w:val="bullet"/>
+      <w:lvlText w:val=""/>
+      <w:lvlJc w:val="left"/>
+      <w:pPr>
+        <w:ind w:left="2160" w:hanging="360"/>
+      </w:pPr>
+      <w:rPr>
+        <w:rFonts w:ascii="Wingdings" w:hAnsi="Wingdings" w:hint="default"/>
+      </w:rPr>
+    </w:lvl>
+    <w:lvl w:ilvl="3" w:tplc="04090001" w:tentative="1">
+      <w:start w:val="1"/>
+      <w:numFmt w:val="bullet"/>
+      <w:lvlText w:val=""/>
+      <w:lvlJc w:val="left"/>
+      <w:pPr>
+        <w:ind w:left="2880" w:hanging="360"/>
+      </w:pPr>
+      <w:rPr>
+        <w:rFonts w:ascii="Symbol" w:hAnsi="Symbol" w:hint="default"/>
+      </w:rPr>
+    </w:lvl>
+    <w:lvl w:ilvl="4" w:tplc="04090003" w:tentative="1">
+      <w:start w:val="1"/>
+      <w:numFmt w:val="bullet"/>
+      <w:lvlText w:val="o"/>
+      <w:lvlJc w:val="left"/>
+      <w:pPr>
+        <w:ind w:left="3600" w:hanging="360"/>
+      </w:pPr>
+      <w:rPr>
+        <w:rFonts w:ascii="Courier New" w:hAnsi="Courier New" w:cs="Courier New" w:hint="default"/>
+      </w:rPr>
+    </w:lvl>
+    <w:lvl w:ilvl="5" w:tplc="04090005" w:tentative="1">
+      <w:start w:val="1"/>
+      <w:numFmt w:val="bullet"/>
+      <w:lvlText w:val=""/>
+      <w:lvlJc w:val="left"/>
+      <w:pPr>
+        <w:ind w:left="4320" w:hanging="360"/>
+      </w:pPr>
+      <w:rPr>
+        <w:rFonts w:ascii="Wingdings" w:hAnsi="Wingdings" w:hint="default"/>
+      </w:rPr>
+    </w:lvl>
+    <w:lvl w:ilvl="6" w:tplc="04090001" w:tentative="1">
+      <w:start w:val="1"/>
+      <w:numFmt w:val="bullet"/>
+      <w:lvlText w:val=""/>
+      <w:lvlJc w:val="left"/>
+      <w:pPr>
+        <w:ind w:left="5040" w:hanging="360"/>
+      </w:pPr>
+      <w:rPr>
+        <w:rFonts w:ascii="Symbol" w:hAnsi="Symbol" w:hint="default"/>
+      </w:rPr>
+    </w:lvl>
+    <w:lvl w:ilvl="7" w:tplc="04090003" w:tentative="1">
+      <w:start w:val="1"/>
+      <w:numFmt w:val="bullet"/>
+      <w:lvlText w:val="o"/>
+      <w:lvlJc w:val="left"/>
+      <w:pPr>
+        <w:ind w:left="5760" w:hanging="360"/>
+      </w:pPr>
+      <w:rPr>
+        <w:rFonts w:ascii="Courier New" w:hAnsi="Courier New" w:cs="Courier New" w:hint="default"/>
+      </w:rPr>
+    </w:lvl>
+    <w:lvl w:ilvl="8" w:tplc="04090005" w:tentative="1">
+      <w:start w:val="1"/>
+      <w:numFmt w:val="bullet"/>
+      <w:lvlText w:val=""/>
+      <w:lvlJc w:val="left"/>
+      <w:pPr>
+        <w:ind w:left="6480" w:hanging="360"/>
+      </w:pPr>
+      <w:rPr>
+        <w:rFonts w:ascii="Wingdings" w:hAnsi="Wingdings" w:hint="default"/>
+      </w:rPr>
+    </w:lvl>
+  </w:abstractNum>
+  <w:abstractNum w:abstractNumId="10" w15:restartNumberingAfterBreak="0">
     <w:nsid w:val="7B0411D9"/>
     <w:multiLevelType w:val="hybridMultilevel"/>
     <w:tmpl w:val="C040F03A"/>
@@ -2578,28 +4601,55 @@
     </w:lvl>
   </w:abstractNum>
   <w:num w:numId="1" w16cid:durableId="1055279547">
+    <w:abstractNumId w:val="6"/>
+  </w:num>
+  <w:num w:numId="2" w16cid:durableId="1110927221">
+    <w:abstractNumId w:val="4"/>
+  </w:num>
+  <w:num w:numId="3" w16cid:durableId="614946859">
     <w:abstractNumId w:val="3"/>
   </w:num>
-  <w:num w:numId="2" w16cid:durableId="1110927221">
+  <w:num w:numId="4" w16cid:durableId="1754473196">
+    <w:abstractNumId w:val="7"/>
+  </w:num>
+  <w:num w:numId="5" w16cid:durableId="997612073">
     <w:abstractNumId w:val="2"/>
   </w:num>
-  <w:num w:numId="3" w16cid:durableId="614946859">
-    <w:abstractNumId w:val="1"/>
-  </w:num>
-  <w:num w:numId="4" w16cid:durableId="1754473196">
+  <w:num w:numId="6" w16cid:durableId="209070562">
     <w:abstractNumId w:val="4"/>
-  </w:num>
-  <w:num w:numId="5" w16cid:durableId="997612073">
-    <w:abstractNumId w:val="0"/>
-  </w:num>
-  <w:num w:numId="6" w16cid:durableId="209070562">
-    <w:abstractNumId w:val="2"/>
     <w:lvlOverride w:ilvl="0">
       <w:startOverride w:val="1"/>
     </w:lvlOverride>
   </w:num>
   <w:num w:numId="7" w16cid:durableId="1278567406">
+    <w:abstractNumId w:val="10"/>
+  </w:num>
+  <w:num w:numId="8" w16cid:durableId="852955372">
+    <w:abstractNumId w:val="4"/>
+    <w:lvlOverride w:ilvl="0">
+      <w:startOverride w:val="1"/>
+    </w:lvlOverride>
+  </w:num>
+  <w:num w:numId="9" w16cid:durableId="1755130765">
+    <w:abstractNumId w:val="9"/>
+  </w:num>
+  <w:num w:numId="10" w16cid:durableId="1328509346">
+    <w:abstractNumId w:val="1"/>
+  </w:num>
+  <w:num w:numId="11" w16cid:durableId="1991517563">
+    <w:abstractNumId w:val="0"/>
+  </w:num>
+  <w:num w:numId="12" w16cid:durableId="224730649">
+    <w:abstractNumId w:val="4"/>
+    <w:lvlOverride w:ilvl="0">
+      <w:startOverride w:val="1"/>
+    </w:lvlOverride>
+  </w:num>
+  <w:num w:numId="13" w16cid:durableId="1060205874">
     <w:abstractNumId w:val="5"/>
+  </w:num>
+  <w:num w:numId="14" w16cid:durableId="747653220">
+    <w:abstractNumId w:val="8"/>
   </w:num>
 </w:numbering>
 </file>
@@ -3004,7 +5054,7 @@
   <w:style w:type="paragraph" w:default="1" w:styleId="Normal">
     <w:name w:val="Normal"/>
     <w:qFormat/>
-    <w:rsid w:val="00181290"/>
+    <w:rsid w:val="00E6634E"/>
   </w:style>
   <w:style w:type="paragraph" w:styleId="Heading1">
     <w:name w:val="heading 1"/>
@@ -3035,12 +5085,12 @@
     <w:uiPriority w:val="9"/>
     <w:unhideWhenUsed/>
     <w:qFormat/>
-    <w:rsid w:val="00F75535"/>
+    <w:rsid w:val="001A1693"/>
     <w:pPr>
       <w:numPr>
         <w:numId w:val="2"/>
       </w:numPr>
-      <w:spacing w:line="480" w:lineRule="auto"/>
+      <w:spacing w:line="360" w:lineRule="auto"/>
       <w:outlineLvl w:val="1"/>
     </w:pPr>
   </w:style>
@@ -3241,7 +5291,7 @@
     <w:basedOn w:val="DefaultParagraphFont"/>
     <w:link w:val="Heading2"/>
     <w:uiPriority w:val="9"/>
-    <w:rsid w:val="00F75535"/>
+    <w:rsid w:val="001A1693"/>
   </w:style>
   <w:style w:type="character" w:customStyle="1" w:styleId="Heading3Char">
     <w:name w:val="Heading 3 Char"/>

</xml_diff>

<commit_message>
abis nyelesein bahan bimbingan flowchart
</commit_message>
<xml_diff>
--- a/draft bimbingan 1 (November Q1).docx
+++ b/draft bimbingan 1 (November Q1).docx
@@ -40,31 +40,23 @@
         <w:spacing w:line="360" w:lineRule="auto"/>
         <w:rPr>
           <w:rFonts w:ascii="Times New Roman" w:hAnsi="Times New Roman" w:cs="Times New Roman"/>
-          <w:sz w:val="22"/>
-          <w:szCs w:val="22"/>
-        </w:rPr>
-      </w:pPr>
-      <w:r>
-        <w:rPr>
-          <w:rFonts w:ascii="Times New Roman" w:hAnsi="Times New Roman" w:cs="Times New Roman"/>
-          <w:sz w:val="22"/>
-          <w:szCs w:val="22"/>
+        </w:rPr>
+      </w:pPr>
+      <w:r>
+        <w:rPr>
+          <w:rFonts w:ascii="Times New Roman" w:hAnsi="Times New Roman" w:cs="Times New Roman"/>
         </w:rPr>
         <w:t>“</w:t>
       </w:r>
       <w:r>
         <w:rPr>
           <w:rFonts w:ascii="Times New Roman" w:hAnsi="Times New Roman" w:cs="Times New Roman"/>
-          <w:sz w:val="22"/>
-          <w:szCs w:val="22"/>
         </w:rPr>
         <w:t>Reaksi Publik terhadap Kinerja Awal Menteri Keuangan Purbaya Yudhi Sadewa: Analisis Sentimen TikTok menggunakan Algoritma BERT dan TF-IDF</w:t>
       </w:r>
       <w:r>
         <w:rPr>
           <w:rFonts w:ascii="Times New Roman" w:hAnsi="Times New Roman" w:cs="Times New Roman"/>
-          <w:sz w:val="22"/>
-          <w:szCs w:val="22"/>
         </w:rPr>
         <w:t>”</w:t>
       </w:r>
@@ -145,12 +137,12 @@
         <w:pStyle w:val="Heading1"/>
         <w:jc w:val="both"/>
         <w:rPr>
-          <w:rFonts w:ascii="Times New Roman" w:hAnsi="Times New Roman" w:cs="Times New Roman"/>
-        </w:rPr>
-      </w:pPr>
-      <w:r>
-        <w:rPr>
-          <w:rFonts w:ascii="Times New Roman" w:hAnsi="Times New Roman" w:cs="Times New Roman"/>
+          <w:rFonts w:cs="Times New Roman"/>
+        </w:rPr>
+      </w:pPr>
+      <w:r>
+        <w:rPr>
+          <w:rFonts w:cs="Times New Roman"/>
         </w:rPr>
         <w:lastRenderedPageBreak/>
         <w:t>Fase Pengumpulan dan Persiapan Data</w:t>
@@ -497,6 +489,9 @@
         <w:pStyle w:val="ListParagraph"/>
         <w:spacing w:line="360" w:lineRule="auto"/>
         <w:jc w:val="both"/>
+        <w:rPr>
+          <w:rFonts w:ascii="Times New Roman" w:hAnsi="Times New Roman" w:cs="Times New Roman"/>
+        </w:rPr>
       </w:pPr>
       <w:r>
         <w:rPr>
@@ -903,9 +898,6 @@
     </w:tbl>
     <w:p>
       <w:pPr>
-        <w:pStyle w:val="ListParagraph"/>
-        <w:spacing w:line="360" w:lineRule="auto"/>
-        <w:jc w:val="both"/>
         <w:rPr>
           <w:rFonts w:ascii="Times New Roman" w:hAnsi="Times New Roman" w:cs="Times New Roman"/>
         </w:rPr>
@@ -914,14 +906,13 @@
     <w:p>
       <w:pPr>
         <w:pStyle w:val="Heading1"/>
-        <w:jc w:val="both"/>
-        <w:rPr>
-          <w:rFonts w:ascii="Times New Roman" w:hAnsi="Times New Roman" w:cs="Times New Roman"/>
-        </w:rPr>
-      </w:pPr>
-      <w:r>
-        <w:rPr>
-          <w:rFonts w:ascii="Times New Roman" w:hAnsi="Times New Roman" w:cs="Times New Roman"/>
+        <w:rPr>
+          <w:rFonts w:cs="Times New Roman"/>
+        </w:rPr>
+      </w:pPr>
+      <w:r>
+        <w:rPr>
+          <w:rFonts w:cs="Times New Roman"/>
         </w:rPr>
         <w:t>Fase Klasifikasi Sentimen (Jalur BERT)</w:t>
       </w:r>
@@ -960,8 +951,14 @@
           <w:ilvl w:val="0"/>
           <w:numId w:val="6"/>
         </w:numPr>
-      </w:pPr>
-      <w:r>
+        <w:rPr>
+          <w:rFonts w:ascii="Times New Roman" w:hAnsi="Times New Roman" w:cs="Times New Roman"/>
+        </w:rPr>
+      </w:pPr>
+      <w:r>
+        <w:rPr>
+          <w:rFonts w:ascii="Times New Roman" w:hAnsi="Times New Roman" w:cs="Times New Roman"/>
+        </w:rPr>
         <w:t xml:space="preserve">Pelabelan Manual </w:t>
       </w:r>
     </w:p>
@@ -1000,6 +997,16 @@
         </w:rPr>
         <w:t xml:space="preserve"> yang membutuhkan data pelatihan berkualitas.</w:t>
       </w:r>
+    </w:p>
+    <w:p>
+      <w:pPr>
+        <w:pStyle w:val="ListParagraph"/>
+        <w:spacing w:line="360" w:lineRule="auto"/>
+        <w:jc w:val="both"/>
+        <w:rPr>
+          <w:rFonts w:ascii="Times New Roman" w:hAnsi="Times New Roman" w:cs="Times New Roman"/>
+        </w:rPr>
+      </w:pPr>
     </w:p>
     <w:tbl>
       <w:tblPr>
@@ -1050,6 +1057,7 @@
                 <w:sz w:val="20"/>
                 <w:szCs w:val="20"/>
               </w:rPr>
+              <w:lastRenderedPageBreak/>
               <w:t>Langkah</w:t>
             </w:r>
           </w:p>
@@ -1112,7 +1120,6 @@
                 <w:sz w:val="20"/>
                 <w:szCs w:val="20"/>
               </w:rPr>
-              <w:lastRenderedPageBreak/>
               <w:t>Kategori Sentimen</w:t>
             </w:r>
           </w:p>
@@ -1335,8 +1342,14 @@
     <w:p>
       <w:pPr>
         <w:pStyle w:val="Heading2"/>
-      </w:pPr>
-      <w:r>
+        <w:rPr>
+          <w:rFonts w:ascii="Times New Roman" w:hAnsi="Times New Roman" w:cs="Times New Roman"/>
+        </w:rPr>
+      </w:pPr>
+      <w:r>
+        <w:rPr>
+          <w:rFonts w:ascii="Times New Roman" w:hAnsi="Times New Roman" w:cs="Times New Roman"/>
+        </w:rPr>
         <w:t>Fine-Tuning dan Klasifikasi Otomatis</w:t>
       </w:r>
     </w:p>
@@ -1976,12 +1989,12 @@
         <w:pStyle w:val="Heading1"/>
         <w:jc w:val="both"/>
         <w:rPr>
-          <w:rFonts w:ascii="Times New Roman" w:hAnsi="Times New Roman" w:cs="Times New Roman"/>
-        </w:rPr>
-      </w:pPr>
-      <w:r>
-        <w:rPr>
-          <w:rFonts w:ascii="Times New Roman" w:hAnsi="Times New Roman" w:cs="Times New Roman"/>
+          <w:rFonts w:cs="Times New Roman"/>
+        </w:rPr>
+      </w:pPr>
+      <w:r>
+        <w:rPr>
+          <w:rFonts w:cs="Times New Roman"/>
         </w:rPr>
         <w:t>Fase Ekstraksi Topik (Jalur TF-IDF)</w:t>
       </w:r>
@@ -2008,8 +2021,14 @@
           <w:ilvl w:val="0"/>
           <w:numId w:val="8"/>
         </w:numPr>
-      </w:pPr>
-      <w:r>
+        <w:rPr>
+          <w:rFonts w:ascii="Times New Roman" w:hAnsi="Times New Roman" w:cs="Times New Roman"/>
+        </w:rPr>
+      </w:pPr>
+      <w:r>
+        <w:rPr>
+          <w:rFonts w:ascii="Times New Roman" w:hAnsi="Times New Roman" w:cs="Times New Roman"/>
+        </w:rPr>
         <w:lastRenderedPageBreak/>
         <w:t>Pra-pemrosesan TF-IDF Khusus</w:t>
       </w:r>
@@ -2387,8 +2406,14 @@
     <w:p>
       <w:pPr>
         <w:pStyle w:val="Heading2"/>
-      </w:pPr>
-      <w:r>
+        <w:rPr>
+          <w:rFonts w:ascii="Times New Roman" w:hAnsi="Times New Roman" w:cs="Times New Roman"/>
+        </w:rPr>
+      </w:pPr>
+      <w:r>
+        <w:rPr>
+          <w:rFonts w:ascii="Times New Roman" w:hAnsi="Times New Roman" w:cs="Times New Roman"/>
+        </w:rPr>
         <w:t>Penentuan Bobot TF-IDF</w:t>
       </w:r>
     </w:p>
@@ -2532,13 +2557,7 @@
                         <w:rPr>
                           <w:rFonts w:ascii="Cambria Math" w:hAnsi="Cambria Math" w:cs="Times New Roman"/>
                         </w:rPr>
-                        <m:t>t,</m:t>
-                      </m:r>
-                      <m:r>
-                        <w:rPr>
-                          <w:rFonts w:ascii="Cambria Math" w:hAnsi="Cambria Math" w:cs="Times New Roman"/>
-                        </w:rPr>
-                        <m:t>D</m:t>
+                        <m:t>t,D</m:t>
                       </m:r>
                     </m:e>
                   </m:d>
@@ -2585,19 +2604,7 @@
                         <w:rPr>
                           <w:rFonts w:ascii="Cambria Math" w:hAnsi="Cambria Math" w:cs="Times New Roman"/>
                         </w:rPr>
-                        <m:t>count(d∈D:t</m:t>
-                      </m:r>
-                      <m:r>
-                        <w:rPr>
-                          <w:rFonts w:ascii="Cambria Math" w:hAnsi="Cambria Math" w:cs="Times New Roman"/>
-                        </w:rPr>
-                        <m:t>∈</m:t>
-                      </m:r>
-                      <m:r>
-                        <w:rPr>
-                          <w:rFonts w:ascii="Cambria Math" w:hAnsi="Cambria Math" w:cs="Times New Roman"/>
-                        </w:rPr>
-                        <m:t>d)</m:t>
+                        <m:t>count(d∈D:t∈d)</m:t>
                       </m:r>
                     </m:den>
                   </m:f>
@@ -2613,19 +2620,7 @@
                     <w:rPr>
                       <w:rFonts w:ascii="Cambria Math" w:hAnsi="Cambria Math" w:cs="Times New Roman"/>
                     </w:rPr>
-                    <m:t>tfidf(t,d,D</m:t>
-                  </m:r>
-                  <m:r>
-                    <w:rPr>
-                      <w:rFonts w:ascii="Cambria Math" w:hAnsi="Cambria Math" w:cs="Times New Roman"/>
-                    </w:rPr>
-                    <m:t>=tf(t,d)×idf(t,D)</m:t>
-                  </m:r>
-                  <m:r>
-                    <w:rPr>
-                      <w:rFonts w:ascii="Cambria Math" w:hAnsi="Cambria Math" w:cs="Times New Roman"/>
-                    </w:rPr>
-                    <m:t>)</m:t>
+                    <m:t>tfidf(t,d,D=tf(t,d)×idf(t,D))</m:t>
                   </m:r>
                 </m:e>
               </m:eqArr>
@@ -2779,13 +2774,7 @@
         <w:rPr>
           <w:rFonts w:ascii="Times New Roman" w:hAnsi="Times New Roman" w:cs="Times New Roman"/>
         </w:rPr>
-        <w:t xml:space="preserve"> </w:t>
-      </w:r>
-      <w:r>
-        <w:rPr>
-          <w:rFonts w:ascii="Times New Roman" w:hAnsi="Times New Roman" w:cs="Times New Roman"/>
-        </w:rPr>
-        <w:t>Penggunaan logaritma ini berfungsi sebagai normalisasi non-linear untuk mengurangi dampak kata yang terlalu sering muncul dalam komentar pendek.</w:t>
+        <w:t xml:space="preserve"> Penggunaan logaritma ini berfungsi sebagai normalisasi non-linear untuk mengurangi dampak kata yang terlalu sering muncul dalam komentar pendek.</w:t>
       </w:r>
     </w:p>
     <w:p>
@@ -2811,13 +2800,7 @@
         <w:rPr>
           <w:rFonts w:ascii="Times New Roman" w:hAnsi="Times New Roman" w:cs="Times New Roman"/>
         </w:rPr>
-        <w:t xml:space="preserve"> </w:t>
-      </w:r>
-      <w:r>
-        <w:rPr>
-          <w:rFonts w:ascii="Times New Roman" w:hAnsi="Times New Roman" w:cs="Times New Roman"/>
-        </w:rPr>
-        <w:t>Mengukur seberapa langka kata</w:t>
+        <w:t xml:space="preserve"> Mengukur seberapa langka kata</w:t>
       </w:r>
       <w:r>
         <w:rPr>
@@ -2869,8 +2852,14 @@
     <w:p>
       <w:pPr>
         <w:pStyle w:val="Heading1"/>
-      </w:pPr>
-      <w:r>
+        <w:rPr>
+          <w:rFonts w:cs="Times New Roman"/>
+        </w:rPr>
+      </w:pPr>
+      <w:r>
+        <w:rPr>
+          <w:rFonts w:cs="Times New Roman"/>
+        </w:rPr>
         <w:t>Fase Analisis Sentimen</w:t>
       </w:r>
     </w:p>
@@ -2920,8 +2909,14 @@
           <w:ilvl w:val="0"/>
           <w:numId w:val="12"/>
         </w:numPr>
-      </w:pPr>
-      <w:r>
+        <w:rPr>
+          <w:rFonts w:ascii="Times New Roman" w:hAnsi="Times New Roman" w:cs="Times New Roman"/>
+        </w:rPr>
+      </w:pPr>
+      <w:r>
+        <w:rPr>
+          <w:rFonts w:ascii="Times New Roman" w:hAnsi="Times New Roman" w:cs="Times New Roman"/>
+        </w:rPr>
         <w:lastRenderedPageBreak/>
         <w:t>Analisis Deskriptif</w:t>
       </w:r>
@@ -3277,8 +3272,14 @@
     <w:p>
       <w:pPr>
         <w:pStyle w:val="Heading2"/>
-      </w:pPr>
-      <w:r>
+        <w:rPr>
+          <w:rFonts w:ascii="Times New Roman" w:hAnsi="Times New Roman" w:cs="Times New Roman"/>
+        </w:rPr>
+      </w:pPr>
+      <w:r>
+        <w:rPr>
+          <w:rFonts w:ascii="Times New Roman" w:hAnsi="Times New Roman" w:cs="Times New Roman"/>
+        </w:rPr>
         <w:t>Analisis Tematik Sentimen Negatif</w:t>
       </w:r>
     </w:p>
@@ -3381,13 +3382,7 @@
         <w:rPr>
           <w:rFonts w:ascii="Times New Roman" w:hAnsi="Times New Roman" w:cs="Times New Roman"/>
         </w:rPr>
-        <w:t xml:space="preserve"> </w:t>
-      </w:r>
-      <w:r>
-        <w:rPr>
-          <w:rFonts w:ascii="Times New Roman" w:hAnsi="Times New Roman" w:cs="Times New Roman"/>
-        </w:rPr>
-        <w:t>Topik kunci yang tersisa dari sentimen negatif akan dibandingkan dengan topik sentimen Positif dan Netral. Topik yang khas (tidak dibagikan secara signifikan dengan sentimen lain) akan diidentifikasi sebagai inti distres publik</w:t>
+        <w:t xml:space="preserve"> Topik kunci yang tersisa dari sentimen negatif akan dibandingkan dengan topik sentimen Positif dan Netral. Topik yang khas (tidak dibagikan secara signifikan dengan sentimen lain) akan diidentifikasi sebagai inti distres publik</w:t>
       </w:r>
       <w:r>
         <w:rPr>
@@ -3419,25 +3414,44 @@
         <w:rPr>
           <w:rFonts w:ascii="Times New Roman" w:hAnsi="Times New Roman" w:cs="Times New Roman"/>
         </w:rPr>
-        <w:t xml:space="preserve"> </w:t>
-      </w:r>
-      <w:r>
-        <w:rPr>
-          <w:rFonts w:ascii="Times New Roman" w:hAnsi="Times New Roman" w:cs="Times New Roman"/>
-        </w:rPr>
-        <w:t>Topik khas negatif tersebut akan dikelompokkan ke dalam 3-4 Tema Utama yang relevan dengan kinerja Menteri Keuangan, seperti: Kebijakan Moneter, Integritas Pribadi, Dampak Sosial-Ekonomi, atau Transparansi Anggaran. (Ini adalah penyesuaian dari tema "Origin, Symptom" yang ada di jurnal rujukan)</w:t>
+        <w:t xml:space="preserve"> Topik khas negatif tersebut akan dikelompokkan ke dalam 3-4 Tema Utama yang relevan dengan kinerja Menteri Keuangan, seperti: Kebijakan Moneter, Integritas Pribadi, Dampak Sosial-Ekonomi, atau Transparansi Anggaran. (Ini adalah penyesuaian dari tema "Origin, Symptom" yang ada di jurnal rujukan)</w:t>
       </w:r>
     </w:p>
     <w:p>
       <w:pPr>
         <w:pStyle w:val="Heading1"/>
-      </w:pPr>
-      <w:r>
+        <w:rPr>
+          <w:rFonts w:cs="Times New Roman"/>
+        </w:rPr>
+      </w:pPr>
+      <w:r>
+        <w:rPr>
+          <w:rFonts w:cs="Times New Roman"/>
+        </w:rPr>
         <w:t>Fase Rekomendasi</w:t>
       </w:r>
     </w:p>
     <w:p>
       <w:pPr>
+        <w:pStyle w:val="Heading2"/>
+        <w:numPr>
+          <w:ilvl w:val="0"/>
+          <w:numId w:val="15"/>
+        </w:numPr>
+        <w:rPr>
+          <w:rFonts w:ascii="Times New Roman" w:hAnsi="Times New Roman" w:cs="Times New Roman"/>
+        </w:rPr>
+      </w:pPr>
+      <w:r>
+        <w:rPr>
+          <w:rFonts w:ascii="Times New Roman" w:hAnsi="Times New Roman" w:cs="Times New Roman"/>
+        </w:rPr>
+        <w:t>Interpretasi Analisis Sentimen</w:t>
+      </w:r>
+    </w:p>
+    <w:p>
+      <w:pPr>
+        <w:pStyle w:val="ListParagraph"/>
         <w:spacing w:line="360" w:lineRule="auto"/>
         <w:jc w:val="both"/>
         <w:rPr>
@@ -3448,7 +3462,50 @@
         <w:rPr>
           <w:rFonts w:ascii="Times New Roman" w:hAnsi="Times New Roman" w:cs="Times New Roman"/>
         </w:rPr>
-        <w:t>sss</w:t>
+        <w:t>Menganalisis</w:t>
+      </w:r>
+      <w:r>
+        <w:rPr>
+          <w:rFonts w:ascii="Times New Roman" w:hAnsi="Times New Roman" w:cs="Times New Roman"/>
+        </w:rPr>
+        <w:t xml:space="preserve"> </w:t>
+      </w:r>
+      <w:r>
+        <w:rPr>
+          <w:rFonts w:ascii="Times New Roman" w:hAnsi="Times New Roman" w:cs="Times New Roman"/>
+        </w:rPr>
+        <w:t>temuan utama: Mengapa sentimen negatif memuncak pada tanggal tertentu, dan topik mana (misalnya, Kebijakan Moneter vs. Transparansi) yang paling kuat mendorong distres publik.</w:t>
+      </w:r>
+    </w:p>
+    <w:p>
+      <w:pPr>
+        <w:pStyle w:val="Heading2"/>
+        <w:rPr>
+          <w:rFonts w:ascii="Times New Roman" w:hAnsi="Times New Roman" w:cs="Times New Roman"/>
+        </w:rPr>
+      </w:pPr>
+      <w:r>
+        <w:rPr>
+          <w:rFonts w:ascii="Times New Roman" w:hAnsi="Times New Roman" w:cs="Times New Roman"/>
+        </w:rPr>
+        <w:lastRenderedPageBreak/>
+        <w:t>Penyusunan Aksi Rekomendasi</w:t>
+      </w:r>
+    </w:p>
+    <w:p>
+      <w:pPr>
+        <w:pStyle w:val="ListParagraph"/>
+        <w:spacing w:line="360" w:lineRule="auto"/>
+        <w:jc w:val="both"/>
+        <w:rPr>
+          <w:rFonts w:ascii="Times New Roman" w:hAnsi="Times New Roman" w:cs="Times New Roman"/>
+        </w:rPr>
+      </w:pPr>
+      <w:r>
+        <w:rPr>
+          <w:rFonts w:ascii="Times New Roman" w:hAnsi="Times New Roman" w:cs="Times New Roman"/>
+        </w:rPr>
+        <w:t>Merumuskan saran konstruktif untuk komunikasi publik dan kebijakan pemerintah, berdasarkan temuan tematik (misalnya, jika isu Transparansi Anggaran mendominasi sentimen negatif, rekomendasi akan fokus pada peningkatan keterbukaan informasi).</w:t>
       </w:r>
     </w:p>
     <w:sectPr>
@@ -4488,6 +4545,119 @@
     </w:lvl>
   </w:abstractNum>
   <w:abstractNum w:abstractNumId="10" w15:restartNumberingAfterBreak="0">
+    <w:nsid w:val="772C250F"/>
+    <w:multiLevelType w:val="hybridMultilevel"/>
+    <w:tmpl w:val="D38AE202"/>
+    <w:lvl w:ilvl="0" w:tplc="04090001">
+      <w:start w:val="1"/>
+      <w:numFmt w:val="bullet"/>
+      <w:lvlText w:val=""/>
+      <w:lvlJc w:val="left"/>
+      <w:pPr>
+        <w:ind w:left="720" w:hanging="360"/>
+      </w:pPr>
+      <w:rPr>
+        <w:rFonts w:ascii="Symbol" w:hAnsi="Symbol" w:hint="default"/>
+      </w:rPr>
+    </w:lvl>
+    <w:lvl w:ilvl="1" w:tplc="04090003" w:tentative="1">
+      <w:start w:val="1"/>
+      <w:numFmt w:val="bullet"/>
+      <w:lvlText w:val="o"/>
+      <w:lvlJc w:val="left"/>
+      <w:pPr>
+        <w:ind w:left="1440" w:hanging="360"/>
+      </w:pPr>
+      <w:rPr>
+        <w:rFonts w:ascii="Courier New" w:hAnsi="Courier New" w:cs="Courier New" w:hint="default"/>
+      </w:rPr>
+    </w:lvl>
+    <w:lvl w:ilvl="2" w:tplc="04090005" w:tentative="1">
+      <w:start w:val="1"/>
+      <w:numFmt w:val="bullet"/>
+      <w:lvlText w:val=""/>
+      <w:lvlJc w:val="left"/>
+      <w:pPr>
+        <w:ind w:left="2160" w:hanging="360"/>
+      </w:pPr>
+      <w:rPr>
+        <w:rFonts w:ascii="Wingdings" w:hAnsi="Wingdings" w:hint="default"/>
+      </w:rPr>
+    </w:lvl>
+    <w:lvl w:ilvl="3" w:tplc="04090001" w:tentative="1">
+      <w:start w:val="1"/>
+      <w:numFmt w:val="bullet"/>
+      <w:lvlText w:val=""/>
+      <w:lvlJc w:val="left"/>
+      <w:pPr>
+        <w:ind w:left="2880" w:hanging="360"/>
+      </w:pPr>
+      <w:rPr>
+        <w:rFonts w:ascii="Symbol" w:hAnsi="Symbol" w:hint="default"/>
+      </w:rPr>
+    </w:lvl>
+    <w:lvl w:ilvl="4" w:tplc="04090003" w:tentative="1">
+      <w:start w:val="1"/>
+      <w:numFmt w:val="bullet"/>
+      <w:lvlText w:val="o"/>
+      <w:lvlJc w:val="left"/>
+      <w:pPr>
+        <w:ind w:left="3600" w:hanging="360"/>
+      </w:pPr>
+      <w:rPr>
+        <w:rFonts w:ascii="Courier New" w:hAnsi="Courier New" w:cs="Courier New" w:hint="default"/>
+      </w:rPr>
+    </w:lvl>
+    <w:lvl w:ilvl="5" w:tplc="04090005" w:tentative="1">
+      <w:start w:val="1"/>
+      <w:numFmt w:val="bullet"/>
+      <w:lvlText w:val=""/>
+      <w:lvlJc w:val="left"/>
+      <w:pPr>
+        <w:ind w:left="4320" w:hanging="360"/>
+      </w:pPr>
+      <w:rPr>
+        <w:rFonts w:ascii="Wingdings" w:hAnsi="Wingdings" w:hint="default"/>
+      </w:rPr>
+    </w:lvl>
+    <w:lvl w:ilvl="6" w:tplc="04090001" w:tentative="1">
+      <w:start w:val="1"/>
+      <w:numFmt w:val="bullet"/>
+      <w:lvlText w:val=""/>
+      <w:lvlJc w:val="left"/>
+      <w:pPr>
+        <w:ind w:left="5040" w:hanging="360"/>
+      </w:pPr>
+      <w:rPr>
+        <w:rFonts w:ascii="Symbol" w:hAnsi="Symbol" w:hint="default"/>
+      </w:rPr>
+    </w:lvl>
+    <w:lvl w:ilvl="7" w:tplc="04090003" w:tentative="1">
+      <w:start w:val="1"/>
+      <w:numFmt w:val="bullet"/>
+      <w:lvlText w:val="o"/>
+      <w:lvlJc w:val="left"/>
+      <w:pPr>
+        <w:ind w:left="5760" w:hanging="360"/>
+      </w:pPr>
+      <w:rPr>
+        <w:rFonts w:ascii="Courier New" w:hAnsi="Courier New" w:cs="Courier New" w:hint="default"/>
+      </w:rPr>
+    </w:lvl>
+    <w:lvl w:ilvl="8" w:tplc="04090005" w:tentative="1">
+      <w:start w:val="1"/>
+      <w:numFmt w:val="bullet"/>
+      <w:lvlText w:val=""/>
+      <w:lvlJc w:val="left"/>
+      <w:pPr>
+        <w:ind w:left="6480" w:hanging="360"/>
+      </w:pPr>
+      <w:rPr>
+        <w:rFonts w:ascii="Wingdings" w:hAnsi="Wingdings" w:hint="default"/>
+      </w:rPr>
+    </w:lvl>
+  </w:abstractNum>
+  <w:abstractNum w:abstractNumId="11" w15:restartNumberingAfterBreak="0">
     <w:nsid w:val="7B0411D9"/>
     <w:multiLevelType w:val="hybridMultilevel"/>
     <w:tmpl w:val="C040F03A"/>
@@ -4622,7 +4792,7 @@
     </w:lvlOverride>
   </w:num>
   <w:num w:numId="7" w16cid:durableId="1278567406">
-    <w:abstractNumId w:val="10"/>
+    <w:abstractNumId w:val="11"/>
   </w:num>
   <w:num w:numId="8" w16cid:durableId="852955372">
     <w:abstractNumId w:val="4"/>
@@ -4650,6 +4820,15 @@
   </w:num>
   <w:num w:numId="14" w16cid:durableId="747653220">
     <w:abstractNumId w:val="8"/>
+  </w:num>
+  <w:num w:numId="15" w16cid:durableId="604308703">
+    <w:abstractNumId w:val="4"/>
+    <w:lvlOverride w:ilvl="0">
+      <w:startOverride w:val="1"/>
+    </w:lvlOverride>
+  </w:num>
+  <w:num w:numId="16" w16cid:durableId="591358151">
+    <w:abstractNumId w:val="10"/>
   </w:num>
 </w:numbering>
 </file>
@@ -5063,7 +5242,7 @@
     <w:link w:val="Heading1Char"/>
     <w:uiPriority w:val="9"/>
     <w:qFormat/>
-    <w:rsid w:val="002934C5"/>
+    <w:rsid w:val="000A0967"/>
     <w:pPr>
       <w:numPr>
         <w:numId w:val="1"/>
@@ -5073,6 +5252,7 @@
       <w:outlineLvl w:val="0"/>
     </w:pPr>
     <w:rPr>
+      <w:rFonts w:ascii="Times New Roman" w:hAnsi="Times New Roman"/>
       <w:b/>
       <w:bCs/>
     </w:rPr>
@@ -5252,6 +5432,7 @@
   <w:style w:type="character" w:default="1" w:styleId="DefaultParagraphFont">
     <w:name w:val="Default Paragraph Font"/>
     <w:uiPriority w:val="1"/>
+    <w:semiHidden/>
     <w:unhideWhenUsed/>
   </w:style>
   <w:style w:type="table" w:default="1" w:styleId="TableNormal">
@@ -5280,8 +5461,9 @@
     <w:basedOn w:val="DefaultParagraphFont"/>
     <w:link w:val="Heading1"/>
     <w:uiPriority w:val="9"/>
-    <w:rsid w:val="002934C5"/>
+    <w:rsid w:val="000A0967"/>
     <w:rPr>
+      <w:rFonts w:ascii="Times New Roman" w:hAnsi="Times New Roman"/>
       <w:b/>
       <w:bCs/>
     </w:rPr>

</xml_diff>